<commit_message>
Add list and introduction
</commit_message>
<xml_diff>
--- a/dp/03.LZ_KOZYAKOV.docx
+++ b/dp/03.LZ_KOZYAKOV.docx
@@ -820,25 +820,7 @@
           <w:szCs w:val="28"/>
           <w:lang w:eastAsia="ru-RU"/>
         </w:rPr>
-        <w:t xml:space="preserve">– </w:t>
-      </w:r>
-      <w:proofErr w:type="gramStart"/>
-      <w:r>
-        <w:rPr>
-          <w:rFonts w:eastAsia="Times New Roman"/>
-          <w:szCs w:val="28"/>
-          <w:lang w:eastAsia="ru-RU"/>
-        </w:rPr>
-        <w:t>утверждена</w:t>
-      </w:r>
-      <w:proofErr w:type="gramEnd"/>
-      <w:r>
-        <w:rPr>
-          <w:rFonts w:eastAsia="Times New Roman"/>
-          <w:szCs w:val="28"/>
-          <w:lang w:eastAsia="ru-RU"/>
-        </w:rPr>
-        <w:t xml:space="preserve"> приказом по университету от </w:t>
+        <w:t xml:space="preserve">– утверждена приказом по университету от </w:t>
       </w:r>
       <w:r>
         <w:rPr>
@@ -936,6 +918,7 @@
         <w:rPr>
           <w:rFonts w:eastAsia="Times New Roman"/>
           <w:szCs w:val="28"/>
+          <w:highlight w:val="yellow"/>
           <w:lang w:eastAsia="ru-RU"/>
         </w:rPr>
         <w:t>1</w:t>
@@ -944,6 +927,7 @@
         <w:rPr>
           <w:rFonts w:eastAsia="Times New Roman"/>
           <w:szCs w:val="28"/>
+          <w:highlight w:val="yellow"/>
           <w:lang w:eastAsia="ru-RU"/>
         </w:rPr>
         <w:t xml:space="preserve"> июня 201</w:t>
@@ -952,6 +936,7 @@
         <w:rPr>
           <w:rFonts w:eastAsia="Times New Roman"/>
           <w:szCs w:val="28"/>
+          <w:highlight w:val="yellow"/>
           <w:lang w:eastAsia="ru-RU"/>
         </w:rPr>
         <w:t>8</w:t>
@@ -960,9 +945,18 @@
         <w:rPr>
           <w:rFonts w:eastAsia="Times New Roman"/>
           <w:szCs w:val="28"/>
-          <w:lang w:eastAsia="ru-RU"/>
-        </w:rPr>
-        <w:t xml:space="preserve"> г.</w:t>
+          <w:highlight w:val="yellow"/>
+          <w:lang w:eastAsia="ru-RU"/>
+        </w:rPr>
+        <w:t xml:space="preserve"> г</w:t>
+      </w:r>
+      <w:r>
+        <w:rPr>
+          <w:rFonts w:eastAsia="Times New Roman"/>
+          <w:szCs w:val="28"/>
+          <w:lang w:eastAsia="ru-RU"/>
+        </w:rPr>
+        <w:t>.</w:t>
       </w:r>
     </w:p>
     <w:p>
@@ -2722,38 +2716,48 @@
         </w:rPr>
         <w:t xml:space="preserve">                                                          </w:t>
       </w:r>
-      <w:proofErr w:type="spellStart"/>
-      <w:r>
-        <w:rPr>
-          <w:szCs w:val="28"/>
+      <w:r>
+        <w:rPr>
+          <w:szCs w:val="28"/>
+          <w:highlight w:val="yellow"/>
         </w:rPr>
         <w:t>Е</w:t>
       </w:r>
       <w:r>
         <w:rPr>
           <w:szCs w:val="28"/>
+          <w:highlight w:val="yellow"/>
         </w:rPr>
         <w:t>.</w:t>
       </w:r>
       <w:r>
         <w:rPr>
           <w:szCs w:val="28"/>
+          <w:highlight w:val="yellow"/>
         </w:rPr>
         <w:t>А</w:t>
       </w:r>
       <w:r>
         <w:rPr>
           <w:szCs w:val="28"/>
+          <w:highlight w:val="yellow"/>
         </w:rPr>
         <w:t>.</w:t>
       </w:r>
       <w:r>
         <w:rPr>
           <w:szCs w:val="28"/>
+          <w:highlight w:val="yellow"/>
+        </w:rPr>
+        <w:t xml:space="preserve"> </w:t>
+      </w:r>
+      <w:r>
+        <w:rPr>
+          <w:szCs w:val="28"/>
+          <w:highlight w:val="yellow"/>
         </w:rPr>
         <w:t>Олехнович</w:t>
       </w:r>
-      <w:proofErr w:type="spellEnd"/>
       <w:r>
         <w:rPr>
           <w:rFonts w:eastAsia="Times New Roman"/>
@@ -4431,6 +4435,7 @@
         <w:jc w:val="both"/>
         <w:rPr>
           <w:szCs w:val="28"/>
+          <w:lang w:val="en-US"/>
         </w:rPr>
       </w:pPr>
     </w:p>
@@ -11503,7 +11508,7 @@
 </file>
 
 <file path=customXml/itemProps1.xml><?xml version="1.0" encoding="utf-8"?>
-<ds:datastoreItem xmlns:ds="http://schemas.openxmlformats.org/officeDocument/2006/customXml" ds:itemID="{DB874CE0-D7EA-410D-8595-78599E539C34}">
+<ds:datastoreItem xmlns:ds="http://schemas.openxmlformats.org/officeDocument/2006/customXml" ds:itemID="{ED7064AB-8042-486F-B938-5F7EB1753B93}">
   <ds:schemaRefs>
     <ds:schemaRef ds:uri="http://schemas.openxmlformats.org/officeDocument/2006/bibliography"/>
   </ds:schemaRefs>

</xml_diff>

<commit_message>
Add an intro schema
</commit_message>
<xml_diff>
--- a/dp/03.LZ_KOZYAKOV.docx
+++ b/dp/03.LZ_KOZYAKOV.docx
@@ -1813,64 +1813,42 @@
         </w:rPr>
         <w:t> </w:t>
       </w:r>
-      <w:proofErr w:type="spellStart"/>
-      <w:r>
-        <w:rPr>
-          <w:rFonts w:eastAsia="Times New Roman"/>
-          <w:szCs w:val="28"/>
-          <w:lang w:eastAsia="ru-RU"/>
-        </w:rPr>
-        <w:t>Кроссплатформенное</w:t>
-      </w:r>
-      <w:proofErr w:type="spellEnd"/>
-      <w:r>
-        <w:rPr>
-          <w:rFonts w:eastAsia="Times New Roman"/>
-          <w:szCs w:val="28"/>
-          <w:lang w:eastAsia="ru-RU"/>
-        </w:rPr>
-        <w:t xml:space="preserve"> веб-приложение ведения бюджета "</w:t>
-      </w:r>
-      <w:proofErr w:type="spellStart"/>
-      <w:r>
-        <w:rPr>
-          <w:rFonts w:eastAsia="Times New Roman"/>
-          <w:szCs w:val="28"/>
-          <w:lang w:val="en-US" w:eastAsia="ru-RU"/>
-        </w:rPr>
-        <w:t>il</w:t>
-      </w:r>
-      <w:proofErr w:type="spellEnd"/>
-      <w:r>
-        <w:rPr>
-          <w:rFonts w:eastAsia="Times New Roman"/>
+      <w:r>
+        <w:rPr>
+          <w:rFonts w:eastAsia="Times New Roman"/>
+          <w:szCs w:val="28"/>
+          <w:lang w:eastAsia="ru-RU"/>
+        </w:rPr>
+        <w:t>Структура приложения</w:t>
+      </w:r>
+      <w:r>
+        <w:rPr>
+          <w:rFonts w:eastAsia="Times New Roman"/>
+          <w:szCs w:val="28"/>
+          <w:lang w:eastAsia="ru-RU"/>
+        </w:rPr>
+        <w:t>.</w:t>
+      </w:r>
+      <w:r>
+        <w:rPr>
+          <w:rFonts w:eastAsia="Times New Roman"/>
+          <w:color w:val="BC0000"/>
           <w:szCs w:val="28"/>
           <w:lang w:eastAsia="ru-RU"/>
         </w:rPr>
         <w:t xml:space="preserve"> </w:t>
       </w:r>
-      <w:proofErr w:type="spellStart"/>
-      <w:r>
-        <w:rPr>
-          <w:rFonts w:eastAsia="Times New Roman"/>
-          <w:szCs w:val="28"/>
-          <w:lang w:val="en-US" w:eastAsia="ru-RU"/>
-        </w:rPr>
-        <w:t>budgetto</w:t>
-      </w:r>
-      <w:proofErr w:type="spellEnd"/>
-      <w:r>
-        <w:rPr>
-          <w:rFonts w:eastAsia="Times New Roman"/>
-          <w:szCs w:val="28"/>
-          <w:lang w:eastAsia="ru-RU"/>
-        </w:rPr>
-        <w:t>"».</w:t>
-      </w:r>
-      <w:r>
-        <w:rPr>
-          <w:rFonts w:eastAsia="Times New Roman"/>
-          <w:color w:val="BC0000"/>
+      <w:r>
+        <w:rPr>
+          <w:rFonts w:eastAsia="Times New Roman"/>
+          <w:szCs w:val="28"/>
+          <w:lang w:eastAsia="ru-RU"/>
+        </w:rPr>
+        <w:t>Схема</w:t>
+      </w:r>
+      <w:r>
+        <w:rPr>
+          <w:rFonts w:eastAsia="Times New Roman"/>
           <w:szCs w:val="28"/>
           <w:lang w:eastAsia="ru-RU"/>
         </w:rPr>
@@ -1882,32 +1860,7 @@
           <w:szCs w:val="28"/>
           <w:lang w:eastAsia="ru-RU"/>
         </w:rPr>
-        <w:t>Схема</w:t>
-      </w:r>
-      <w:r>
-        <w:rPr>
-          <w:rFonts w:eastAsia="Times New Roman"/>
-          <w:szCs w:val="28"/>
-          <w:lang w:eastAsia="ru-RU"/>
-        </w:rPr>
-        <w:t xml:space="preserve"> </w:t>
-      </w:r>
-      <w:r>
-        <w:rPr>
-          <w:rFonts w:eastAsia="Times New Roman"/>
-          <w:szCs w:val="28"/>
-          <w:lang w:eastAsia="ru-RU"/>
-        </w:rPr>
         <w:t>структурная.</w:t>
-      </w:r>
-      <w:r>
-        <w:rPr>
-          <w:rFonts w:eastAsia="Times New Roman"/>
-          <w:b/>
-          <w:szCs w:val="28"/>
-          <w:lang w:eastAsia="ru-RU"/>
-        </w:rPr>
-        <w:t xml:space="preserve"> </w:t>
       </w:r>
     </w:p>
     <w:p>
@@ -11407,7 +11360,7 @@
 </file>
 
 <file path=customXml/itemProps1.xml><?xml version="1.0" encoding="utf-8"?>
-<ds:datastoreItem xmlns:ds="http://schemas.openxmlformats.org/officeDocument/2006/customXml" ds:itemID="{5F07975C-EABD-4B13-B629-106F51442E10}">
+<ds:datastoreItem xmlns:ds="http://schemas.openxmlformats.org/officeDocument/2006/customXml" ds:itemID="{FA7A595B-B232-44CB-A40E-30517AF3687A}">
   <ds:schemaRefs>
     <ds:schemaRef ds:uri="http://schemas.openxmlformats.org/officeDocument/2006/bibliography"/>
   </ds:schemaRefs>

</xml_diff>

<commit_message>
add class and db schemas
</commit_message>
<xml_diff>
--- a/dp/03.LZ_KOZYAKOV.docx
+++ b/dp/03.LZ_KOZYAKOV.docx
@@ -1,6 +1,6 @@
 
 <file path=word/document.xml><?xml version="1.0" encoding="utf-8"?>
-<w:document xmlns:ve="http://schemas.openxmlformats.org/markup-compatibility/2006" xmlns:o="urn:schemas-microsoft-com:office:office" xmlns:r="http://schemas.openxmlformats.org/officeDocument/2006/relationships" xmlns:m="http://schemas.openxmlformats.org/officeDocument/2006/math" xmlns:v="urn:schemas-microsoft-com:vml" xmlns:wp="http://schemas.openxmlformats.org/drawingml/2006/wordprocessingDrawing" xmlns:w10="urn:schemas-microsoft-com:office:word" xmlns:w="http://schemas.openxmlformats.org/wordprocessingml/2006/main" xmlns:wne="http://schemas.microsoft.com/office/word/2006/wordml">
+<w:document xmlns:wpc="http://schemas.microsoft.com/office/word/2010/wordprocessingCanvas" xmlns:mo="http://schemas.microsoft.com/office/mac/office/2008/main" xmlns:mc="http://schemas.openxmlformats.org/markup-compatibility/2006" xmlns:mv="urn:schemas-microsoft-com:mac:vml" xmlns:o="urn:schemas-microsoft-com:office:office" xmlns:r="http://schemas.openxmlformats.org/officeDocument/2006/relationships" xmlns:m="http://schemas.openxmlformats.org/officeDocument/2006/math" xmlns:v="urn:schemas-microsoft-com:vml" xmlns:wp14="http://schemas.microsoft.com/office/word/2010/wordprocessingDrawing" xmlns:wp="http://schemas.openxmlformats.org/drawingml/2006/wordprocessingDrawing" xmlns:w10="urn:schemas-microsoft-com:office:word" xmlns:w="http://schemas.openxmlformats.org/wordprocessingml/2006/main" xmlns:w14="http://schemas.microsoft.com/office/word/2010/wordml" xmlns:w15="http://schemas.microsoft.com/office/word/2012/wordml" xmlns:wpg="http://schemas.microsoft.com/office/word/2010/wordprocessingGroup" xmlns:wpi="http://schemas.microsoft.com/office/word/2010/wordprocessingInk" xmlns:wne="http://schemas.microsoft.com/office/word/2006/wordml" xmlns:wps="http://schemas.microsoft.com/office/word/2010/wordprocessingShape" mc:Ignorable="w14 w15 wp14">
   <w:body>
     <w:p>
       <w:pPr>
@@ -716,23 +716,13 @@
         </w:rPr>
         <w:t> Тема проекта: «</w:t>
       </w:r>
-      <w:proofErr w:type="spellStart"/>
-      <w:r>
-        <w:rPr>
-          <w:rFonts w:eastAsia="Times New Roman"/>
-          <w:szCs w:val="28"/>
-          <w:lang w:eastAsia="ru-RU"/>
-        </w:rPr>
-        <w:t>Кроссплатформенное</w:t>
-      </w:r>
-      <w:proofErr w:type="spellEnd"/>
-      <w:r>
-        <w:rPr>
-          <w:rFonts w:eastAsia="Times New Roman"/>
-          <w:szCs w:val="28"/>
-          <w:lang w:eastAsia="ru-RU"/>
-        </w:rPr>
-        <w:t xml:space="preserve"> веб-приложен</w:t>
+      <w:r>
+        <w:rPr>
+          <w:rFonts w:eastAsia="Times New Roman"/>
+          <w:szCs w:val="28"/>
+          <w:lang w:eastAsia="ru-RU"/>
+        </w:rPr>
+        <w:t>Кроссплатформенное веб-приложен</w:t>
       </w:r>
       <w:r>
         <w:rPr>
@@ -764,25 +754,7 @@
           <w:szCs w:val="28"/>
           <w:lang w:eastAsia="ru-RU"/>
         </w:rPr>
-        <w:t xml:space="preserve">– </w:t>
-      </w:r>
-      <w:proofErr w:type="gramStart"/>
-      <w:r>
-        <w:rPr>
-          <w:rFonts w:eastAsia="Times New Roman"/>
-          <w:szCs w:val="28"/>
-          <w:lang w:eastAsia="ru-RU"/>
-        </w:rPr>
-        <w:t>утверждена</w:t>
-      </w:r>
-      <w:proofErr w:type="gramEnd"/>
-      <w:r>
-        <w:rPr>
-          <w:rFonts w:eastAsia="Times New Roman"/>
-          <w:szCs w:val="28"/>
-          <w:lang w:eastAsia="ru-RU"/>
-        </w:rPr>
-        <w:t xml:space="preserve"> приказом по университету от </w:t>
+        <w:t xml:space="preserve">– утверждена приказом по университету от </w:t>
       </w:r>
       <w:r>
         <w:rPr>
@@ -1925,16 +1897,18 @@
           <w:szCs w:val="28"/>
           <w:lang w:eastAsia="ru-RU"/>
         </w:rPr>
-        <w:t xml:space="preserve">. Схема </w:t>
-      </w:r>
-      <w:r>
-        <w:rPr>
-          <w:rFonts w:eastAsia="Times New Roman"/>
-          <w:szCs w:val="28"/>
-          <w:lang w:eastAsia="ru-RU"/>
-        </w:rPr>
-        <w:t>программы</w:t>
-      </w:r>
+        <w:t xml:space="preserve">. </w:t>
+      </w:r>
+      <w:r>
+        <w:rPr>
+          <w:rFonts w:eastAsia="Times New Roman"/>
+          <w:szCs w:val="28"/>
+          <w:lang w:eastAsia="ru-RU"/>
+        </w:rPr>
+        <w:t>Модель данных</w:t>
+      </w:r>
+      <w:bookmarkStart w:id="0" w:name="_GoBack"/>
+      <w:bookmarkEnd w:id="0"/>
       <w:r>
         <w:rPr>
           <w:rFonts w:eastAsia="Times New Roman"/>
@@ -2278,23 +2252,13 @@
         </w:rPr>
         <w:t xml:space="preserve">обоснование разработки </w:t>
       </w:r>
-      <w:proofErr w:type="spellStart"/>
-      <w:r>
-        <w:rPr>
-          <w:rFonts w:eastAsia="Times New Roman"/>
-          <w:szCs w:val="28"/>
-          <w:lang w:eastAsia="ru-RU"/>
-        </w:rPr>
-        <w:t>кроссплатформенного</w:t>
-      </w:r>
-      <w:proofErr w:type="spellEnd"/>
-      <w:r>
-        <w:rPr>
-          <w:rFonts w:eastAsia="Times New Roman"/>
-          <w:szCs w:val="28"/>
-          <w:lang w:eastAsia="ru-RU"/>
-        </w:rPr>
-        <w:t xml:space="preserve"> веб-приложения</w:t>
+      <w:r>
+        <w:rPr>
+          <w:rFonts w:eastAsia="Times New Roman"/>
+          <w:szCs w:val="28"/>
+          <w:lang w:eastAsia="ru-RU"/>
+        </w:rPr>
+        <w:t>кроссплатформенного веб-приложения</w:t>
       </w:r>
       <w:r>
         <w:rPr>
@@ -2344,8 +2308,6 @@
         </w:rPr>
         <w:t>».</w:t>
       </w:r>
-      <w:bookmarkStart w:id="0" w:name="_GoBack"/>
-      <w:bookmarkEnd w:id="0"/>
       <w:r>
         <w:rPr>
           <w:rFonts w:eastAsia="Times New Roman"/>
@@ -2526,7 +2488,7 @@
           <w:insideV w:val="single" w:sz="4" w:space="0" w:color="auto"/>
         </w:tblBorders>
         <w:tblLayout w:type="fixed"/>
-        <w:tblLook w:val="01E0"/>
+        <w:tblLook w:val="01E0" w:firstRow="1" w:lastRow="1" w:firstColumn="1" w:lastColumn="1" w:noHBand="0" w:noVBand="0"/>
       </w:tblPr>
       <w:tblGrid>
         <w:gridCol w:w="4253"/>
@@ -4132,7 +4094,7 @@
 </file>
 
 <file path=word/endnotes.xml><?xml version="1.0" encoding="utf-8"?>
-<w:endnotes xmlns:ve="http://schemas.openxmlformats.org/markup-compatibility/2006" xmlns:o="urn:schemas-microsoft-com:office:office" xmlns:r="http://schemas.openxmlformats.org/officeDocument/2006/relationships" xmlns:m="http://schemas.openxmlformats.org/officeDocument/2006/math" xmlns:v="urn:schemas-microsoft-com:vml" xmlns:wp="http://schemas.openxmlformats.org/drawingml/2006/wordprocessingDrawing" xmlns:w10="urn:schemas-microsoft-com:office:word" xmlns:w="http://schemas.openxmlformats.org/wordprocessingml/2006/main" xmlns:wne="http://schemas.microsoft.com/office/word/2006/wordml">
+<w:endnotes xmlns:wpc="http://schemas.microsoft.com/office/word/2010/wordprocessingCanvas" xmlns:mo="http://schemas.microsoft.com/office/mac/office/2008/main" xmlns:mc="http://schemas.openxmlformats.org/markup-compatibility/2006" xmlns:mv="urn:schemas-microsoft-com:mac:vml" xmlns:o="urn:schemas-microsoft-com:office:office" xmlns:r="http://schemas.openxmlformats.org/officeDocument/2006/relationships" xmlns:m="http://schemas.openxmlformats.org/officeDocument/2006/math" xmlns:v="urn:schemas-microsoft-com:vml" xmlns:wp14="http://schemas.microsoft.com/office/word/2010/wordprocessingDrawing" xmlns:wp="http://schemas.openxmlformats.org/drawingml/2006/wordprocessingDrawing" xmlns:w10="urn:schemas-microsoft-com:office:word" xmlns:w="http://schemas.openxmlformats.org/wordprocessingml/2006/main" xmlns:w14="http://schemas.microsoft.com/office/word/2010/wordml" xmlns:w15="http://schemas.microsoft.com/office/word/2012/wordml" xmlns:wpg="http://schemas.microsoft.com/office/word/2010/wordprocessingGroup" xmlns:wpi="http://schemas.microsoft.com/office/word/2010/wordprocessingInk" xmlns:wne="http://schemas.microsoft.com/office/word/2006/wordml" xmlns:wps="http://schemas.microsoft.com/office/word/2010/wordprocessingShape" mc:Ignorable="w14 w15 wp14">
   <w:endnote w:type="separator" w:id="-1">
     <w:p>
       <w:pPr>
@@ -4163,10 +4125,10 @@
 </file>
 
 <file path=word/footer1.xml><?xml version="1.0" encoding="utf-8"?>
-<w:ftr xmlns:ve="http://schemas.openxmlformats.org/markup-compatibility/2006" xmlns:o="urn:schemas-microsoft-com:office:office" xmlns:r="http://schemas.openxmlformats.org/officeDocument/2006/relationships" xmlns:m="http://schemas.openxmlformats.org/officeDocument/2006/math" xmlns:v="urn:schemas-microsoft-com:vml" xmlns:wp="http://schemas.openxmlformats.org/drawingml/2006/wordprocessingDrawing" xmlns:w10="urn:schemas-microsoft-com:office:word" xmlns:w="http://schemas.openxmlformats.org/wordprocessingml/2006/main" xmlns:wne="http://schemas.microsoft.com/office/word/2006/wordml">
+<w:ftr xmlns:wpc="http://schemas.microsoft.com/office/word/2010/wordprocessingCanvas" xmlns:mo="http://schemas.microsoft.com/office/mac/office/2008/main" xmlns:mc="http://schemas.openxmlformats.org/markup-compatibility/2006" xmlns:mv="urn:schemas-microsoft-com:mac:vml" xmlns:o="urn:schemas-microsoft-com:office:office" xmlns:r="http://schemas.openxmlformats.org/officeDocument/2006/relationships" xmlns:m="http://schemas.openxmlformats.org/officeDocument/2006/math" xmlns:v="urn:schemas-microsoft-com:vml" xmlns:wp14="http://schemas.microsoft.com/office/word/2010/wordprocessingDrawing" xmlns:wp="http://schemas.openxmlformats.org/drawingml/2006/wordprocessingDrawing" xmlns:w10="urn:schemas-microsoft-com:office:word" xmlns:w="http://schemas.openxmlformats.org/wordprocessingml/2006/main" xmlns:w14="http://schemas.microsoft.com/office/word/2010/wordml" xmlns:w15="http://schemas.microsoft.com/office/word/2012/wordml" xmlns:wpg="http://schemas.microsoft.com/office/word/2010/wordprocessingGroup" xmlns:wpi="http://schemas.microsoft.com/office/word/2010/wordprocessingInk" xmlns:wne="http://schemas.microsoft.com/office/word/2006/wordml" xmlns:wps="http://schemas.microsoft.com/office/word/2010/wordprocessingShape" mc:Ignorable="w14 w15 wp14">
   <w:p>
     <w:pPr>
-      <w:pStyle w:val="a6"/>
+      <w:pStyle w:val="Footer"/>
       <w:jc w:val="right"/>
       <w:rPr>
         <w:szCs w:val="28"/>
@@ -4178,10 +4140,10 @@
 </file>
 
 <file path=word/footer2.xml><?xml version="1.0" encoding="utf-8"?>
-<w:ftr xmlns:ve="http://schemas.openxmlformats.org/markup-compatibility/2006" xmlns:o="urn:schemas-microsoft-com:office:office" xmlns:r="http://schemas.openxmlformats.org/officeDocument/2006/relationships" xmlns:m="http://schemas.openxmlformats.org/officeDocument/2006/math" xmlns:v="urn:schemas-microsoft-com:vml" xmlns:wp="http://schemas.openxmlformats.org/drawingml/2006/wordprocessingDrawing" xmlns:w10="urn:schemas-microsoft-com:office:word" xmlns:w="http://schemas.openxmlformats.org/wordprocessingml/2006/main" xmlns:wne="http://schemas.microsoft.com/office/word/2006/wordml">
+<w:ftr xmlns:wpc="http://schemas.microsoft.com/office/word/2010/wordprocessingCanvas" xmlns:mo="http://schemas.microsoft.com/office/mac/office/2008/main" xmlns:mc="http://schemas.openxmlformats.org/markup-compatibility/2006" xmlns:mv="urn:schemas-microsoft-com:mac:vml" xmlns:o="urn:schemas-microsoft-com:office:office" xmlns:r="http://schemas.openxmlformats.org/officeDocument/2006/relationships" xmlns:m="http://schemas.openxmlformats.org/officeDocument/2006/math" xmlns:v="urn:schemas-microsoft-com:vml" xmlns:wp14="http://schemas.microsoft.com/office/word/2010/wordprocessingDrawing" xmlns:wp="http://schemas.openxmlformats.org/drawingml/2006/wordprocessingDrawing" xmlns:w10="urn:schemas-microsoft-com:office:word" xmlns:w="http://schemas.openxmlformats.org/wordprocessingml/2006/main" xmlns:w14="http://schemas.microsoft.com/office/word/2010/wordml" xmlns:w15="http://schemas.microsoft.com/office/word/2012/wordml" xmlns:wpg="http://schemas.microsoft.com/office/word/2010/wordprocessingGroup" xmlns:wpi="http://schemas.microsoft.com/office/word/2010/wordprocessingInk" xmlns:wne="http://schemas.microsoft.com/office/word/2006/wordml" xmlns:wps="http://schemas.microsoft.com/office/word/2010/wordprocessingShape" mc:Ignorable="w14 w15 wp14">
   <w:p>
     <w:pPr>
-      <w:pStyle w:val="a6"/>
+      <w:pStyle w:val="Footer"/>
       <w:jc w:val="right"/>
       <w:rPr>
         <w:szCs w:val="28"/>
@@ -4192,10 +4154,10 @@
 </file>
 
 <file path=word/footer3.xml><?xml version="1.0" encoding="utf-8"?>
-<w:ftr xmlns:ve="http://schemas.openxmlformats.org/markup-compatibility/2006" xmlns:o="urn:schemas-microsoft-com:office:office" xmlns:r="http://schemas.openxmlformats.org/officeDocument/2006/relationships" xmlns:m="http://schemas.openxmlformats.org/officeDocument/2006/math" xmlns:v="urn:schemas-microsoft-com:vml" xmlns:wp="http://schemas.openxmlformats.org/drawingml/2006/wordprocessingDrawing" xmlns:w10="urn:schemas-microsoft-com:office:word" xmlns:w="http://schemas.openxmlformats.org/wordprocessingml/2006/main" xmlns:wne="http://schemas.microsoft.com/office/word/2006/wordml">
+<w:ftr xmlns:wpc="http://schemas.microsoft.com/office/word/2010/wordprocessingCanvas" xmlns:mo="http://schemas.microsoft.com/office/mac/office/2008/main" xmlns:mc="http://schemas.openxmlformats.org/markup-compatibility/2006" xmlns:mv="urn:schemas-microsoft-com:mac:vml" xmlns:o="urn:schemas-microsoft-com:office:office" xmlns:r="http://schemas.openxmlformats.org/officeDocument/2006/relationships" xmlns:m="http://schemas.openxmlformats.org/officeDocument/2006/math" xmlns:v="urn:schemas-microsoft-com:vml" xmlns:wp14="http://schemas.microsoft.com/office/word/2010/wordprocessingDrawing" xmlns:wp="http://schemas.openxmlformats.org/drawingml/2006/wordprocessingDrawing" xmlns:w10="urn:schemas-microsoft-com:office:word" xmlns:w="http://schemas.openxmlformats.org/wordprocessingml/2006/main" xmlns:w14="http://schemas.microsoft.com/office/word/2010/wordml" xmlns:w15="http://schemas.microsoft.com/office/word/2012/wordml" xmlns:wpg="http://schemas.microsoft.com/office/word/2010/wordprocessingGroup" xmlns:wpi="http://schemas.microsoft.com/office/word/2010/wordprocessingInk" xmlns:wne="http://schemas.microsoft.com/office/word/2006/wordml" xmlns:wps="http://schemas.microsoft.com/office/word/2010/wordprocessingShape" mc:Ignorable="w14 w15 wp14">
   <w:p>
     <w:pPr>
-      <w:pStyle w:val="a6"/>
+      <w:pStyle w:val="Footer"/>
       <w:jc w:val="right"/>
       <w:rPr>
         <w:lang w:val="en-US"/>
@@ -4204,7 +4166,7 @@
   </w:p>
   <w:p>
     <w:pPr>
-      <w:pStyle w:val="a6"/>
+      <w:pStyle w:val="Footer"/>
       <w:jc w:val="right"/>
       <w:rPr>
         <w:szCs w:val="28"/>
@@ -4215,7 +4177,7 @@
 </file>
 
 <file path=word/footnotes.xml><?xml version="1.0" encoding="utf-8"?>
-<w:footnotes xmlns:ve="http://schemas.openxmlformats.org/markup-compatibility/2006" xmlns:o="urn:schemas-microsoft-com:office:office" xmlns:r="http://schemas.openxmlformats.org/officeDocument/2006/relationships" xmlns:m="http://schemas.openxmlformats.org/officeDocument/2006/math" xmlns:v="urn:schemas-microsoft-com:vml" xmlns:wp="http://schemas.openxmlformats.org/drawingml/2006/wordprocessingDrawing" xmlns:w10="urn:schemas-microsoft-com:office:word" xmlns:w="http://schemas.openxmlformats.org/wordprocessingml/2006/main" xmlns:wne="http://schemas.microsoft.com/office/word/2006/wordml">
+<w:footnotes xmlns:wpc="http://schemas.microsoft.com/office/word/2010/wordprocessingCanvas" xmlns:mo="http://schemas.microsoft.com/office/mac/office/2008/main" xmlns:mc="http://schemas.openxmlformats.org/markup-compatibility/2006" xmlns:mv="urn:schemas-microsoft-com:mac:vml" xmlns:o="urn:schemas-microsoft-com:office:office" xmlns:r="http://schemas.openxmlformats.org/officeDocument/2006/relationships" xmlns:m="http://schemas.openxmlformats.org/officeDocument/2006/math" xmlns:v="urn:schemas-microsoft-com:vml" xmlns:wp14="http://schemas.microsoft.com/office/word/2010/wordprocessingDrawing" xmlns:wp="http://schemas.openxmlformats.org/drawingml/2006/wordprocessingDrawing" xmlns:w10="urn:schemas-microsoft-com:office:word" xmlns:w="http://schemas.openxmlformats.org/wordprocessingml/2006/main" xmlns:w14="http://schemas.microsoft.com/office/word/2010/wordml" xmlns:w15="http://schemas.microsoft.com/office/word/2012/wordml" xmlns:wpg="http://schemas.microsoft.com/office/word/2010/wordprocessingGroup" xmlns:wpi="http://schemas.microsoft.com/office/word/2010/wordprocessingInk" xmlns:wne="http://schemas.microsoft.com/office/word/2006/wordml" xmlns:wps="http://schemas.microsoft.com/office/word/2010/wordprocessingShape" mc:Ignorable="w14 w15 wp14">
   <w:footnote w:type="separator" w:id="-1">
     <w:p>
       <w:pPr>
@@ -4246,7 +4208,7 @@
 </file>
 
 <file path=word/numbering.xml><?xml version="1.0" encoding="utf-8"?>
-<w:numbering xmlns:ve="http://schemas.openxmlformats.org/markup-compatibility/2006" xmlns:o="urn:schemas-microsoft-com:office:office" xmlns:r="http://schemas.openxmlformats.org/officeDocument/2006/relationships" xmlns:m="http://schemas.openxmlformats.org/officeDocument/2006/math" xmlns:v="urn:schemas-microsoft-com:vml" xmlns:wp="http://schemas.openxmlformats.org/drawingml/2006/wordprocessingDrawing" xmlns:w10="urn:schemas-microsoft-com:office:word" xmlns:w="http://schemas.openxmlformats.org/wordprocessingml/2006/main" xmlns:wne="http://schemas.microsoft.com/office/word/2006/wordml">
+<w:numbering xmlns:wpc="http://schemas.microsoft.com/office/word/2010/wordprocessingCanvas" xmlns:mo="http://schemas.microsoft.com/office/mac/office/2008/main" xmlns:mc="http://schemas.openxmlformats.org/markup-compatibility/2006" xmlns:mv="urn:schemas-microsoft-com:mac:vml" xmlns:o="urn:schemas-microsoft-com:office:office" xmlns:r="http://schemas.openxmlformats.org/officeDocument/2006/relationships" xmlns:m="http://schemas.openxmlformats.org/officeDocument/2006/math" xmlns:v="urn:schemas-microsoft-com:vml" xmlns:wp14="http://schemas.microsoft.com/office/word/2010/wordprocessingDrawing" xmlns:wp="http://schemas.openxmlformats.org/drawingml/2006/wordprocessingDrawing" xmlns:w10="urn:schemas-microsoft-com:office:word" xmlns:w="http://schemas.openxmlformats.org/wordprocessingml/2006/main" xmlns:w14="http://schemas.microsoft.com/office/word/2010/wordml" xmlns:w15="http://schemas.microsoft.com/office/word/2012/wordml" xmlns:wpg="http://schemas.microsoft.com/office/word/2010/wordprocessingGroup" xmlns:wpi="http://schemas.microsoft.com/office/word/2010/wordprocessingInk" xmlns:wne="http://schemas.microsoft.com/office/word/2006/wordml" xmlns:wps="http://schemas.microsoft.com/office/word/2010/wordprocessingShape" mc:Ignorable="w14 w15 wp14">
   <w:abstractNum w:abstractNumId="0">
     <w:nsid w:val="FFFFFFFB"/>
     <w:multiLevelType w:val="multilevel"/>
@@ -4267,7 +4229,7 @@
     <w:lvl w:ilvl="1">
       <w:start w:val="1"/>
       <w:numFmt w:val="upperLetter"/>
-      <w:pStyle w:val="2"/>
+      <w:pStyle w:val="Heading2"/>
       <w:lvlText w:val="%2."/>
       <w:lvlJc w:val="left"/>
       <w:pPr>
@@ -4292,7 +4254,7 @@
     <w:lvl w:ilvl="3">
       <w:start w:val="1"/>
       <w:numFmt w:val="lowerLetter"/>
-      <w:pStyle w:val="4"/>
+      <w:pStyle w:val="Heading4"/>
       <w:lvlText w:val="%4)"/>
       <w:lvlJc w:val="left"/>
       <w:pPr>
@@ -4305,7 +4267,7 @@
     <w:lvl w:ilvl="4">
       <w:start w:val="1"/>
       <w:numFmt w:val="decimal"/>
-      <w:pStyle w:val="5"/>
+      <w:pStyle w:val="Heading5"/>
       <w:lvlText w:val="(%5)"/>
       <w:lvlJc w:val="left"/>
       <w:pPr>
@@ -4318,7 +4280,7 @@
     <w:lvl w:ilvl="5">
       <w:start w:val="1"/>
       <w:numFmt w:val="lowerLetter"/>
-      <w:pStyle w:val="6"/>
+      <w:pStyle w:val="Heading6"/>
       <w:lvlText w:val="(%6)"/>
       <w:lvlJc w:val="left"/>
       <w:pPr>
@@ -4331,7 +4293,7 @@
     <w:lvl w:ilvl="6">
       <w:start w:val="1"/>
       <w:numFmt w:val="lowerRoman"/>
-      <w:pStyle w:val="7"/>
+      <w:pStyle w:val="Heading7"/>
       <w:lvlText w:val="(%7)"/>
       <w:lvlJc w:val="left"/>
       <w:pPr>
@@ -4344,7 +4306,7 @@
     <w:lvl w:ilvl="7">
       <w:start w:val="1"/>
       <w:numFmt w:val="lowerLetter"/>
-      <w:pStyle w:val="8"/>
+      <w:pStyle w:val="Heading8"/>
       <w:lvlText w:val="(%8)"/>
       <w:lvlJc w:val="left"/>
       <w:pPr>
@@ -4357,7 +4319,7 @@
     <w:lvl w:ilvl="8">
       <w:start w:val="1"/>
       <w:numFmt w:val="lowerRoman"/>
-      <w:pStyle w:val="9"/>
+      <w:pStyle w:val="Heading9"/>
       <w:lvlText w:val="(%9)"/>
       <w:lvlJc w:val="left"/>
       <w:pPr>
@@ -9322,7 +9284,7 @@
 </file>
 
 <file path=word/styles.xml><?xml version="1.0" encoding="utf-8"?>
-<w:styles xmlns:r="http://schemas.openxmlformats.org/officeDocument/2006/relationships" xmlns:w="http://schemas.openxmlformats.org/wordprocessingml/2006/main">
+<w:styles xmlns:mc="http://schemas.openxmlformats.org/markup-compatibility/2006" xmlns:r="http://schemas.openxmlformats.org/officeDocument/2006/relationships" xmlns:w="http://schemas.openxmlformats.org/wordprocessingml/2006/main" xmlns:w14="http://schemas.microsoft.com/office/word/2010/wordml" xmlns:w15="http://schemas.microsoft.com/office/word/2012/wordml" mc:Ignorable="w14 w15">
   <w:docDefaults>
     <w:rPrDefault>
       <w:rPr>
@@ -9332,147 +9294,391 @@
     </w:rPrDefault>
     <w:pPrDefault/>
   </w:docDefaults>
-  <w:latentStyles w:defLockedState="0" w:defUIPriority="99" w:defSemiHidden="1" w:defUnhideWhenUsed="1" w:defQFormat="0" w:count="267">
-    <w:lsdException w:name="Normal" w:semiHidden="0" w:uiPriority="0" w:unhideWhenUsed="0" w:qFormat="1"/>
-    <w:lsdException w:name="heading 1" w:semiHidden="0" w:uiPriority="9" w:unhideWhenUsed="0" w:qFormat="1"/>
-    <w:lsdException w:name="heading 2" w:uiPriority="0" w:qFormat="1"/>
-    <w:lsdException w:name="heading 3" w:uiPriority="0" w:qFormat="1"/>
-    <w:lsdException w:name="heading 4" w:uiPriority="0" w:qFormat="1"/>
-    <w:lsdException w:name="heading 5" w:uiPriority="0" w:qFormat="1"/>
-    <w:lsdException w:name="heading 6" w:uiPriority="0" w:qFormat="1"/>
-    <w:lsdException w:name="heading 7" w:uiPriority="0" w:qFormat="1"/>
-    <w:lsdException w:name="heading 8" w:uiPriority="0" w:qFormat="1"/>
-    <w:lsdException w:name="heading 9" w:uiPriority="0" w:qFormat="1"/>
-    <w:lsdException w:name="toc 1" w:uiPriority="39"/>
-    <w:lsdException w:name="toc 2" w:uiPriority="39"/>
-    <w:lsdException w:name="toc 3" w:uiPriority="39"/>
-    <w:lsdException w:name="toc 4" w:uiPriority="39"/>
-    <w:lsdException w:name="toc 5" w:uiPriority="39"/>
-    <w:lsdException w:name="toc 6" w:uiPriority="39"/>
-    <w:lsdException w:name="toc 7" w:uiPriority="39"/>
-    <w:lsdException w:name="toc 8" w:uiPriority="39"/>
-    <w:lsdException w:name="toc 9" w:uiPriority="39"/>
-    <w:lsdException w:name="caption" w:uiPriority="35" w:qFormat="1"/>
-    <w:lsdException w:name="Title" w:semiHidden="0" w:uiPriority="10" w:unhideWhenUsed="0" w:qFormat="1"/>
-    <w:lsdException w:name="Default Paragraph Font" w:uiPriority="1"/>
-    <w:lsdException w:name="Body Text Indent" w:uiPriority="0"/>
-    <w:lsdException w:name="Subtitle" w:semiHidden="0" w:uiPriority="11" w:unhideWhenUsed="0" w:qFormat="1"/>
-    <w:lsdException w:name="Strong" w:semiHidden="0" w:uiPriority="22" w:unhideWhenUsed="0" w:qFormat="1"/>
-    <w:lsdException w:name="Emphasis" w:semiHidden="0" w:uiPriority="20" w:unhideWhenUsed="0" w:qFormat="1"/>
-    <w:lsdException w:name="Table Grid" w:semiHidden="0" w:uiPriority="59" w:unhideWhenUsed="0"/>
-    <w:lsdException w:name="Placeholder Text" w:unhideWhenUsed="0"/>
-    <w:lsdException w:name="No Spacing" w:semiHidden="0" w:uiPriority="1" w:unhideWhenUsed="0" w:qFormat="1"/>
-    <w:lsdException w:name="Light Shading" w:semiHidden="0" w:uiPriority="60" w:unhideWhenUsed="0"/>
-    <w:lsdException w:name="Light List" w:semiHidden="0" w:uiPriority="61" w:unhideWhenUsed="0"/>
-    <w:lsdException w:name="Light Grid" w:semiHidden="0" w:uiPriority="62" w:unhideWhenUsed="0"/>
-    <w:lsdException w:name="Medium Shading 1" w:semiHidden="0" w:uiPriority="63" w:unhideWhenUsed="0"/>
-    <w:lsdException w:name="Medium Shading 2" w:semiHidden="0" w:uiPriority="64" w:unhideWhenUsed="0"/>
-    <w:lsdException w:name="Medium List 1" w:semiHidden="0" w:uiPriority="65" w:unhideWhenUsed="0"/>
-    <w:lsdException w:name="Medium List 2" w:semiHidden="0" w:uiPriority="66" w:unhideWhenUsed="0"/>
-    <w:lsdException w:name="Medium Grid 1" w:semiHidden="0" w:uiPriority="67" w:unhideWhenUsed="0"/>
-    <w:lsdException w:name="Medium Grid 2" w:semiHidden="0" w:uiPriority="68" w:unhideWhenUsed="0"/>
-    <w:lsdException w:name="Medium Grid 3" w:semiHidden="0" w:uiPriority="69" w:unhideWhenUsed="0"/>
-    <w:lsdException w:name="Dark List" w:semiHidden="0" w:uiPriority="70" w:unhideWhenUsed="0"/>
-    <w:lsdException w:name="Colorful Shading" w:semiHidden="0" w:uiPriority="71" w:unhideWhenUsed="0"/>
-    <w:lsdException w:name="Colorful List" w:semiHidden="0" w:uiPriority="72" w:unhideWhenUsed="0"/>
-    <w:lsdException w:name="Colorful Grid" w:semiHidden="0" w:uiPriority="73" w:unhideWhenUsed="0"/>
-    <w:lsdException w:name="Light Shading Accent 1" w:semiHidden="0" w:uiPriority="60" w:unhideWhenUsed="0"/>
-    <w:lsdException w:name="Light List Accent 1" w:semiHidden="0" w:uiPriority="61" w:unhideWhenUsed="0"/>
-    <w:lsdException w:name="Light Grid Accent 1" w:semiHidden="0" w:uiPriority="62" w:unhideWhenUsed="0"/>
-    <w:lsdException w:name="Medium Shading 1 Accent 1" w:semiHidden="0" w:uiPriority="63" w:unhideWhenUsed="0"/>
-    <w:lsdException w:name="Medium Shading 2 Accent 1" w:semiHidden="0" w:uiPriority="64" w:unhideWhenUsed="0"/>
-    <w:lsdException w:name="Medium List 1 Accent 1" w:semiHidden="0" w:uiPriority="65" w:unhideWhenUsed="0"/>
-    <w:lsdException w:name="Revision" w:unhideWhenUsed="0"/>
-    <w:lsdException w:name="List Paragraph" w:semiHidden="0" w:uiPriority="34" w:unhideWhenUsed="0" w:qFormat="1"/>
-    <w:lsdException w:name="Quote" w:semiHidden="0" w:uiPriority="29" w:unhideWhenUsed="0" w:qFormat="1"/>
-    <w:lsdException w:name="Intense Quote" w:semiHidden="0" w:uiPriority="30" w:unhideWhenUsed="0" w:qFormat="1"/>
-    <w:lsdException w:name="Medium List 2 Accent 1" w:semiHidden="0" w:uiPriority="66" w:unhideWhenUsed="0"/>
-    <w:lsdException w:name="Medium Grid 1 Accent 1" w:semiHidden="0" w:uiPriority="67" w:unhideWhenUsed="0"/>
-    <w:lsdException w:name="Medium Grid 2 Accent 1" w:semiHidden="0" w:uiPriority="68" w:unhideWhenUsed="0"/>
-    <w:lsdException w:name="Medium Grid 3 Accent 1" w:semiHidden="0" w:uiPriority="69" w:unhideWhenUsed="0"/>
-    <w:lsdException w:name="Dark List Accent 1" w:semiHidden="0" w:uiPriority="70" w:unhideWhenUsed="0"/>
-    <w:lsdException w:name="Colorful Shading Accent 1" w:semiHidden="0" w:uiPriority="71" w:unhideWhenUsed="0"/>
-    <w:lsdException w:name="Colorful List Accent 1" w:semiHidden="0" w:uiPriority="72" w:unhideWhenUsed="0"/>
-    <w:lsdException w:name="Colorful Grid Accent 1" w:semiHidden="0" w:uiPriority="73" w:unhideWhenUsed="0"/>
-    <w:lsdException w:name="Light Shading Accent 2" w:semiHidden="0" w:uiPriority="60" w:unhideWhenUsed="0"/>
-    <w:lsdException w:name="Light List Accent 2" w:semiHidden="0" w:uiPriority="61" w:unhideWhenUsed="0"/>
-    <w:lsdException w:name="Light Grid Accent 2" w:semiHidden="0" w:uiPriority="62" w:unhideWhenUsed="0"/>
-    <w:lsdException w:name="Medium Shading 1 Accent 2" w:semiHidden="0" w:uiPriority="63" w:unhideWhenUsed="0"/>
-    <w:lsdException w:name="Medium Shading 2 Accent 2" w:semiHidden="0" w:uiPriority="64" w:unhideWhenUsed="0"/>
-    <w:lsdException w:name="Medium List 1 Accent 2" w:semiHidden="0" w:uiPriority="65" w:unhideWhenUsed="0"/>
-    <w:lsdException w:name="Medium List 2 Accent 2" w:semiHidden="0" w:uiPriority="66" w:unhideWhenUsed="0"/>
-    <w:lsdException w:name="Medium Grid 1 Accent 2" w:semiHidden="0" w:uiPriority="67" w:unhideWhenUsed="0"/>
-    <w:lsdException w:name="Medium Grid 2 Accent 2" w:semiHidden="0" w:uiPriority="68" w:unhideWhenUsed="0"/>
-    <w:lsdException w:name="Medium Grid 3 Accent 2" w:semiHidden="0" w:uiPriority="69" w:unhideWhenUsed="0"/>
-    <w:lsdException w:name="Dark List Accent 2" w:semiHidden="0" w:uiPriority="70" w:unhideWhenUsed="0"/>
-    <w:lsdException w:name="Colorful Shading Accent 2" w:semiHidden="0" w:uiPriority="71" w:unhideWhenUsed="0"/>
-    <w:lsdException w:name="Colorful List Accent 2" w:semiHidden="0" w:uiPriority="72" w:unhideWhenUsed="0"/>
-    <w:lsdException w:name="Colorful Grid Accent 2" w:semiHidden="0" w:uiPriority="73" w:unhideWhenUsed="0"/>
-    <w:lsdException w:name="Light Shading Accent 3" w:semiHidden="0" w:uiPriority="60" w:unhideWhenUsed="0"/>
-    <w:lsdException w:name="Light List Accent 3" w:semiHidden="0" w:uiPriority="61" w:unhideWhenUsed="0"/>
-    <w:lsdException w:name="Light Grid Accent 3" w:semiHidden="0" w:uiPriority="62" w:unhideWhenUsed="0"/>
-    <w:lsdException w:name="Medium Shading 1 Accent 3" w:semiHidden="0" w:uiPriority="63" w:unhideWhenUsed="0"/>
-    <w:lsdException w:name="Medium Shading 2 Accent 3" w:semiHidden="0" w:uiPriority="64" w:unhideWhenUsed="0"/>
-    <w:lsdException w:name="Medium List 1 Accent 3" w:semiHidden="0" w:uiPriority="65" w:unhideWhenUsed="0"/>
-    <w:lsdException w:name="Medium List 2 Accent 3" w:semiHidden="0" w:uiPriority="66" w:unhideWhenUsed="0"/>
-    <w:lsdException w:name="Medium Grid 1 Accent 3" w:semiHidden="0" w:uiPriority="67" w:unhideWhenUsed="0"/>
-    <w:lsdException w:name="Medium Grid 2 Accent 3" w:semiHidden="0" w:uiPriority="68" w:unhideWhenUsed="0"/>
-    <w:lsdException w:name="Medium Grid 3 Accent 3" w:semiHidden="0" w:uiPriority="69" w:unhideWhenUsed="0"/>
-    <w:lsdException w:name="Dark List Accent 3" w:semiHidden="0" w:uiPriority="70" w:unhideWhenUsed="0"/>
-    <w:lsdException w:name="Colorful Shading Accent 3" w:semiHidden="0" w:uiPriority="71" w:unhideWhenUsed="0"/>
-    <w:lsdException w:name="Colorful List Accent 3" w:semiHidden="0" w:uiPriority="72" w:unhideWhenUsed="0"/>
-    <w:lsdException w:name="Colorful Grid Accent 3" w:semiHidden="0" w:uiPriority="73" w:unhideWhenUsed="0"/>
-    <w:lsdException w:name="Light Shading Accent 4" w:semiHidden="0" w:uiPriority="60" w:unhideWhenUsed="0"/>
-    <w:lsdException w:name="Light List Accent 4" w:semiHidden="0" w:uiPriority="61" w:unhideWhenUsed="0"/>
-    <w:lsdException w:name="Light Grid Accent 4" w:semiHidden="0" w:uiPriority="62" w:unhideWhenUsed="0"/>
-    <w:lsdException w:name="Medium Shading 1 Accent 4" w:semiHidden="0" w:uiPriority="63" w:unhideWhenUsed="0"/>
-    <w:lsdException w:name="Medium Shading 2 Accent 4" w:semiHidden="0" w:uiPriority="64" w:unhideWhenUsed="0"/>
-    <w:lsdException w:name="Medium List 1 Accent 4" w:semiHidden="0" w:uiPriority="65" w:unhideWhenUsed="0"/>
-    <w:lsdException w:name="Medium List 2 Accent 4" w:semiHidden="0" w:uiPriority="66" w:unhideWhenUsed="0"/>
-    <w:lsdException w:name="Medium Grid 1 Accent 4" w:semiHidden="0" w:uiPriority="67" w:unhideWhenUsed="0"/>
-    <w:lsdException w:name="Medium Grid 2 Accent 4" w:semiHidden="0" w:uiPriority="68" w:unhideWhenUsed="0"/>
-    <w:lsdException w:name="Medium Grid 3 Accent 4" w:semiHidden="0" w:uiPriority="69" w:unhideWhenUsed="0"/>
-    <w:lsdException w:name="Dark List Accent 4" w:semiHidden="0" w:uiPriority="70" w:unhideWhenUsed="0"/>
-    <w:lsdException w:name="Colorful Shading Accent 4" w:semiHidden="0" w:uiPriority="71" w:unhideWhenUsed="0"/>
-    <w:lsdException w:name="Colorful List Accent 4" w:semiHidden="0" w:uiPriority="72" w:unhideWhenUsed="0"/>
-    <w:lsdException w:name="Colorful Grid Accent 4" w:semiHidden="0" w:uiPriority="73" w:unhideWhenUsed="0"/>
-    <w:lsdException w:name="Light Shading Accent 5" w:semiHidden="0" w:uiPriority="60" w:unhideWhenUsed="0"/>
-    <w:lsdException w:name="Light List Accent 5" w:semiHidden="0" w:uiPriority="61" w:unhideWhenUsed="0"/>
-    <w:lsdException w:name="Light Grid Accent 5" w:semiHidden="0" w:uiPriority="62" w:unhideWhenUsed="0"/>
-    <w:lsdException w:name="Medium Shading 1 Accent 5" w:semiHidden="0" w:uiPriority="63" w:unhideWhenUsed="0"/>
-    <w:lsdException w:name="Medium Shading 2 Accent 5" w:semiHidden="0" w:uiPriority="64" w:unhideWhenUsed="0"/>
-    <w:lsdException w:name="Medium List 1 Accent 5" w:semiHidden="0" w:uiPriority="65" w:unhideWhenUsed="0"/>
-    <w:lsdException w:name="Medium List 2 Accent 5" w:semiHidden="0" w:uiPriority="66" w:unhideWhenUsed="0"/>
-    <w:lsdException w:name="Medium Grid 1 Accent 5" w:semiHidden="0" w:uiPriority="67" w:unhideWhenUsed="0"/>
-    <w:lsdException w:name="Medium Grid 2 Accent 5" w:semiHidden="0" w:uiPriority="68" w:unhideWhenUsed="0"/>
-    <w:lsdException w:name="Medium Grid 3 Accent 5" w:semiHidden="0" w:uiPriority="69" w:unhideWhenUsed="0"/>
-    <w:lsdException w:name="Dark List Accent 5" w:semiHidden="0" w:uiPriority="70" w:unhideWhenUsed="0"/>
-    <w:lsdException w:name="Colorful Shading Accent 5" w:semiHidden="0" w:uiPriority="71" w:unhideWhenUsed="0"/>
-    <w:lsdException w:name="Colorful List Accent 5" w:semiHidden="0" w:uiPriority="72" w:unhideWhenUsed="0"/>
-    <w:lsdException w:name="Colorful Grid Accent 5" w:semiHidden="0" w:uiPriority="73" w:unhideWhenUsed="0"/>
-    <w:lsdException w:name="Light Shading Accent 6" w:semiHidden="0" w:uiPriority="60" w:unhideWhenUsed="0"/>
-    <w:lsdException w:name="Light List Accent 6" w:semiHidden="0" w:uiPriority="61" w:unhideWhenUsed="0"/>
-    <w:lsdException w:name="Light Grid Accent 6" w:semiHidden="0" w:uiPriority="62" w:unhideWhenUsed="0"/>
-    <w:lsdException w:name="Medium Shading 1 Accent 6" w:semiHidden="0" w:uiPriority="63" w:unhideWhenUsed="0"/>
-    <w:lsdException w:name="Medium Shading 2 Accent 6" w:semiHidden="0" w:uiPriority="64" w:unhideWhenUsed="0"/>
-    <w:lsdException w:name="Medium List 1 Accent 6" w:semiHidden="0" w:uiPriority="65" w:unhideWhenUsed="0"/>
-    <w:lsdException w:name="Medium List 2 Accent 6" w:semiHidden="0" w:uiPriority="66" w:unhideWhenUsed="0"/>
-    <w:lsdException w:name="Medium Grid 1 Accent 6" w:semiHidden="0" w:uiPriority="67" w:unhideWhenUsed="0"/>
-    <w:lsdException w:name="Medium Grid 2 Accent 6" w:semiHidden="0" w:uiPriority="68" w:unhideWhenUsed="0"/>
-    <w:lsdException w:name="Medium Grid 3 Accent 6" w:semiHidden="0" w:uiPriority="69" w:unhideWhenUsed="0"/>
-    <w:lsdException w:name="Dark List Accent 6" w:semiHidden="0" w:uiPriority="70" w:unhideWhenUsed="0"/>
-    <w:lsdException w:name="Colorful Shading Accent 6" w:semiHidden="0" w:uiPriority="71" w:unhideWhenUsed="0"/>
-    <w:lsdException w:name="Colorful List Accent 6" w:semiHidden="0" w:uiPriority="72" w:unhideWhenUsed="0"/>
-    <w:lsdException w:name="Colorful Grid Accent 6" w:semiHidden="0" w:uiPriority="73" w:unhideWhenUsed="0"/>
-    <w:lsdException w:name="Subtle Emphasis" w:semiHidden="0" w:uiPriority="19" w:unhideWhenUsed="0" w:qFormat="1"/>
-    <w:lsdException w:name="Intense Emphasis" w:semiHidden="0" w:uiPriority="21" w:unhideWhenUsed="0" w:qFormat="1"/>
-    <w:lsdException w:name="Subtle Reference" w:semiHidden="0" w:uiPriority="31" w:unhideWhenUsed="0" w:qFormat="1"/>
-    <w:lsdException w:name="Intense Reference" w:semiHidden="0" w:uiPriority="32" w:unhideWhenUsed="0" w:qFormat="1"/>
-    <w:lsdException w:name="Book Title" w:semiHidden="0" w:uiPriority="33" w:unhideWhenUsed="0" w:qFormat="1"/>
-    <w:lsdException w:name="Bibliography" w:uiPriority="37"/>
-    <w:lsdException w:name="TOC Heading" w:uiPriority="39" w:qFormat="1"/>
+  <w:latentStyles w:defLockedState="0" w:defUIPriority="99" w:defSemiHidden="0" w:defUnhideWhenUsed="0" w:defQFormat="0" w:count="382">
+    <w:lsdException w:name="Normal" w:uiPriority="0" w:qFormat="1"/>
+    <w:lsdException w:name="heading 1" w:uiPriority="9" w:qFormat="1"/>
+    <w:lsdException w:name="heading 2" w:semiHidden="1" w:uiPriority="0" w:unhideWhenUsed="1" w:qFormat="1"/>
+    <w:lsdException w:name="heading 3" w:semiHidden="1" w:uiPriority="0" w:unhideWhenUsed="1" w:qFormat="1"/>
+    <w:lsdException w:name="heading 4" w:semiHidden="1" w:uiPriority="0" w:unhideWhenUsed="1" w:qFormat="1"/>
+    <w:lsdException w:name="heading 5" w:semiHidden="1" w:uiPriority="0" w:unhideWhenUsed="1" w:qFormat="1"/>
+    <w:lsdException w:name="heading 6" w:semiHidden="1" w:uiPriority="0" w:unhideWhenUsed="1" w:qFormat="1"/>
+    <w:lsdException w:name="heading 7" w:semiHidden="1" w:uiPriority="0" w:unhideWhenUsed="1" w:qFormat="1"/>
+    <w:lsdException w:name="heading 8" w:semiHidden="1" w:uiPriority="0" w:unhideWhenUsed="1" w:qFormat="1"/>
+    <w:lsdException w:name="heading 9" w:semiHidden="1" w:uiPriority="0" w:unhideWhenUsed="1" w:qFormat="1"/>
+    <w:lsdException w:name="index 1" w:semiHidden="1" w:unhideWhenUsed="1"/>
+    <w:lsdException w:name="index 2" w:semiHidden="1" w:unhideWhenUsed="1"/>
+    <w:lsdException w:name="index 3" w:semiHidden="1" w:unhideWhenUsed="1"/>
+    <w:lsdException w:name="index 4" w:semiHidden="1" w:unhideWhenUsed="1"/>
+    <w:lsdException w:name="index 5" w:semiHidden="1" w:unhideWhenUsed="1"/>
+    <w:lsdException w:name="index 6" w:semiHidden="1" w:unhideWhenUsed="1"/>
+    <w:lsdException w:name="index 7" w:semiHidden="1" w:unhideWhenUsed="1"/>
+    <w:lsdException w:name="index 8" w:semiHidden="1" w:unhideWhenUsed="1"/>
+    <w:lsdException w:name="index 9" w:semiHidden="1" w:unhideWhenUsed="1"/>
+    <w:lsdException w:name="toc 1" w:semiHidden="1" w:uiPriority="39" w:unhideWhenUsed="1"/>
+    <w:lsdException w:name="toc 2" w:semiHidden="1" w:uiPriority="39" w:unhideWhenUsed="1"/>
+    <w:lsdException w:name="toc 3" w:semiHidden="1" w:uiPriority="39" w:unhideWhenUsed="1"/>
+    <w:lsdException w:name="toc 4" w:semiHidden="1" w:uiPriority="39" w:unhideWhenUsed="1"/>
+    <w:lsdException w:name="toc 5" w:semiHidden="1" w:uiPriority="39" w:unhideWhenUsed="1"/>
+    <w:lsdException w:name="toc 6" w:semiHidden="1" w:uiPriority="39" w:unhideWhenUsed="1"/>
+    <w:lsdException w:name="toc 7" w:semiHidden="1" w:uiPriority="39" w:unhideWhenUsed="1"/>
+    <w:lsdException w:name="toc 8" w:semiHidden="1" w:uiPriority="39" w:unhideWhenUsed="1"/>
+    <w:lsdException w:name="toc 9" w:semiHidden="1" w:uiPriority="39" w:unhideWhenUsed="1"/>
+    <w:lsdException w:name="Normal Indent" w:semiHidden="1" w:unhideWhenUsed="1"/>
+    <w:lsdException w:name="footnote text" w:semiHidden="1" w:unhideWhenUsed="1"/>
+    <w:lsdException w:name="annotation text" w:semiHidden="1" w:unhideWhenUsed="1"/>
+    <w:lsdException w:name="header" w:semiHidden="1" w:unhideWhenUsed="1"/>
+    <w:lsdException w:name="footer" w:semiHidden="1" w:unhideWhenUsed="1"/>
+    <w:lsdException w:name="index heading" w:semiHidden="1" w:unhideWhenUsed="1"/>
+    <w:lsdException w:name="caption" w:semiHidden="1" w:uiPriority="35" w:unhideWhenUsed="1" w:qFormat="1"/>
+    <w:lsdException w:name="table of figures" w:semiHidden="1" w:unhideWhenUsed="1"/>
+    <w:lsdException w:name="envelope address" w:semiHidden="1" w:unhideWhenUsed="1"/>
+    <w:lsdException w:name="envelope return" w:semiHidden="1" w:unhideWhenUsed="1"/>
+    <w:lsdException w:name="footnote reference" w:semiHidden="1" w:unhideWhenUsed="1"/>
+    <w:lsdException w:name="annotation reference" w:semiHidden="1" w:unhideWhenUsed="1"/>
+    <w:lsdException w:name="line number" w:semiHidden="1" w:unhideWhenUsed="1"/>
+    <w:lsdException w:name="page number" w:semiHidden="1" w:unhideWhenUsed="1"/>
+    <w:lsdException w:name="endnote reference" w:semiHidden="1" w:unhideWhenUsed="1"/>
+    <w:lsdException w:name="endnote text" w:semiHidden="1" w:unhideWhenUsed="1"/>
+    <w:lsdException w:name="table of authorities" w:semiHidden="1" w:unhideWhenUsed="1"/>
+    <w:lsdException w:name="macro" w:semiHidden="1" w:unhideWhenUsed="1"/>
+    <w:lsdException w:name="toa heading" w:semiHidden="1" w:unhideWhenUsed="1"/>
+    <w:lsdException w:name="List" w:semiHidden="1" w:unhideWhenUsed="1"/>
+    <w:lsdException w:name="List Bullet" w:semiHidden="1" w:unhideWhenUsed="1"/>
+    <w:lsdException w:name="List Number" w:semiHidden="1" w:unhideWhenUsed="1"/>
+    <w:lsdException w:name="List 2" w:semiHidden="1" w:unhideWhenUsed="1"/>
+    <w:lsdException w:name="List 3" w:semiHidden="1" w:unhideWhenUsed="1"/>
+    <w:lsdException w:name="List 4" w:semiHidden="1" w:unhideWhenUsed="1"/>
+    <w:lsdException w:name="List 5" w:semiHidden="1" w:unhideWhenUsed="1"/>
+    <w:lsdException w:name="List Bullet 2" w:semiHidden="1" w:unhideWhenUsed="1"/>
+    <w:lsdException w:name="List Bullet 3" w:semiHidden="1" w:unhideWhenUsed="1"/>
+    <w:lsdException w:name="List Bullet 4" w:semiHidden="1" w:unhideWhenUsed="1"/>
+    <w:lsdException w:name="List Bullet 5" w:semiHidden="1" w:unhideWhenUsed="1"/>
+    <w:lsdException w:name="List Number 2" w:semiHidden="1" w:unhideWhenUsed="1"/>
+    <w:lsdException w:name="List Number 3" w:semiHidden="1" w:unhideWhenUsed="1"/>
+    <w:lsdException w:name="List Number 4" w:semiHidden="1" w:unhideWhenUsed="1"/>
+    <w:lsdException w:name="List Number 5" w:semiHidden="1" w:unhideWhenUsed="1"/>
+    <w:lsdException w:name="Title" w:uiPriority="10" w:qFormat="1"/>
+    <w:lsdException w:name="Closing" w:semiHidden="1" w:unhideWhenUsed="1"/>
+    <w:lsdException w:name="Signature" w:semiHidden="1" w:unhideWhenUsed="1"/>
+    <w:lsdException w:name="Default Paragraph Font" w:semiHidden="1" w:uiPriority="1" w:unhideWhenUsed="1"/>
+    <w:lsdException w:name="Body Text" w:semiHidden="1" w:unhideWhenUsed="1"/>
+    <w:lsdException w:name="Body Text Indent" w:semiHidden="1" w:uiPriority="0" w:unhideWhenUsed="1"/>
+    <w:lsdException w:name="List Continue" w:semiHidden="1" w:unhideWhenUsed="1"/>
+    <w:lsdException w:name="List Continue 2" w:semiHidden="1" w:unhideWhenUsed="1"/>
+    <w:lsdException w:name="List Continue 3" w:semiHidden="1" w:unhideWhenUsed="1"/>
+    <w:lsdException w:name="List Continue 4" w:semiHidden="1" w:unhideWhenUsed="1"/>
+    <w:lsdException w:name="List Continue 5" w:semiHidden="1" w:unhideWhenUsed="1"/>
+    <w:lsdException w:name="Message Header" w:semiHidden="1" w:unhideWhenUsed="1"/>
+    <w:lsdException w:name="Subtitle" w:uiPriority="11" w:qFormat="1"/>
+    <w:lsdException w:name="Salutation" w:semiHidden="1" w:unhideWhenUsed="1"/>
+    <w:lsdException w:name="Date" w:semiHidden="1" w:unhideWhenUsed="1"/>
+    <w:lsdException w:name="Body Text First Indent" w:semiHidden="1" w:unhideWhenUsed="1"/>
+    <w:lsdException w:name="Body Text First Indent 2" w:semiHidden="1" w:unhideWhenUsed="1"/>
+    <w:lsdException w:name="Note Heading" w:semiHidden="1" w:unhideWhenUsed="1"/>
+    <w:lsdException w:name="Body Text 2" w:semiHidden="1" w:unhideWhenUsed="1"/>
+    <w:lsdException w:name="Body Text 3" w:semiHidden="1" w:unhideWhenUsed="1"/>
+    <w:lsdException w:name="Body Text Indent 2" w:semiHidden="1" w:unhideWhenUsed="1"/>
+    <w:lsdException w:name="Body Text Indent 3" w:semiHidden="1" w:unhideWhenUsed="1"/>
+    <w:lsdException w:name="Block Text" w:semiHidden="1" w:unhideWhenUsed="1"/>
+    <w:lsdException w:name="Hyperlink" w:semiHidden="1" w:unhideWhenUsed="1"/>
+    <w:lsdException w:name="FollowedHyperlink" w:semiHidden="1" w:unhideWhenUsed="1"/>
+    <w:lsdException w:name="Strong" w:uiPriority="22" w:qFormat="1"/>
+    <w:lsdException w:name="Emphasis" w:uiPriority="20" w:qFormat="1"/>
+    <w:lsdException w:name="Document Map" w:semiHidden="1" w:unhideWhenUsed="1"/>
+    <w:lsdException w:name="Plain Text" w:semiHidden="1" w:unhideWhenUsed="1"/>
+    <w:lsdException w:name="E-mail Signature" w:semiHidden="1" w:unhideWhenUsed="1"/>
+    <w:lsdException w:name="HTML Top of Form" w:semiHidden="1" w:unhideWhenUsed="1"/>
+    <w:lsdException w:name="HTML Bottom of Form" w:semiHidden="1" w:unhideWhenUsed="1"/>
+    <w:lsdException w:name="Normal (Web)" w:semiHidden="1" w:unhideWhenUsed="1"/>
+    <w:lsdException w:name="HTML Acronym" w:semiHidden="1" w:unhideWhenUsed="1"/>
+    <w:lsdException w:name="HTML Address" w:semiHidden="1" w:unhideWhenUsed="1"/>
+    <w:lsdException w:name="HTML Cite" w:semiHidden="1" w:unhideWhenUsed="1"/>
+    <w:lsdException w:name="HTML Code" w:semiHidden="1" w:unhideWhenUsed="1"/>
+    <w:lsdException w:name="HTML Definition" w:semiHidden="1" w:unhideWhenUsed="1"/>
+    <w:lsdException w:name="HTML Keyboard" w:semiHidden="1" w:unhideWhenUsed="1"/>
+    <w:lsdException w:name="HTML Preformatted" w:semiHidden="1" w:unhideWhenUsed="1"/>
+    <w:lsdException w:name="HTML Sample" w:semiHidden="1" w:unhideWhenUsed="1"/>
+    <w:lsdException w:name="HTML Typewriter" w:semiHidden="1" w:unhideWhenUsed="1"/>
+    <w:lsdException w:name="HTML Variable" w:semiHidden="1" w:unhideWhenUsed="1"/>
+    <w:lsdException w:name="Normal Table" w:semiHidden="1" w:unhideWhenUsed="1"/>
+    <w:lsdException w:name="annotation subject" w:semiHidden="1" w:unhideWhenUsed="1"/>
+    <w:lsdException w:name="No List" w:semiHidden="1" w:unhideWhenUsed="1"/>
+    <w:lsdException w:name="Outline List 1" w:semiHidden="1" w:unhideWhenUsed="1"/>
+    <w:lsdException w:name="Outline List 2" w:semiHidden="1" w:unhideWhenUsed="1"/>
+    <w:lsdException w:name="Outline List 3" w:semiHidden="1" w:unhideWhenUsed="1"/>
+    <w:lsdException w:name="Table Simple 1" w:semiHidden="1" w:unhideWhenUsed="1"/>
+    <w:lsdException w:name="Table Simple 2" w:semiHidden="1" w:unhideWhenUsed="1"/>
+    <w:lsdException w:name="Table Simple 3" w:semiHidden="1" w:unhideWhenUsed="1"/>
+    <w:lsdException w:name="Table Classic 1" w:semiHidden="1" w:unhideWhenUsed="1"/>
+    <w:lsdException w:name="Table Classic 2" w:semiHidden="1" w:unhideWhenUsed="1"/>
+    <w:lsdException w:name="Table Classic 3" w:semiHidden="1" w:unhideWhenUsed="1"/>
+    <w:lsdException w:name="Table Classic 4" w:semiHidden="1" w:unhideWhenUsed="1"/>
+    <w:lsdException w:name="Table Colorful 1" w:semiHidden="1" w:unhideWhenUsed="1"/>
+    <w:lsdException w:name="Table Colorful 2" w:semiHidden="1" w:unhideWhenUsed="1"/>
+    <w:lsdException w:name="Table Colorful 3" w:semiHidden="1" w:unhideWhenUsed="1"/>
+    <w:lsdException w:name="Table Columns 1" w:semiHidden="1" w:unhideWhenUsed="1"/>
+    <w:lsdException w:name="Table Columns 2" w:semiHidden="1" w:unhideWhenUsed="1"/>
+    <w:lsdException w:name="Table Columns 3" w:semiHidden="1" w:unhideWhenUsed="1"/>
+    <w:lsdException w:name="Table Columns 4" w:semiHidden="1" w:unhideWhenUsed="1"/>
+    <w:lsdException w:name="Table Columns 5" w:semiHidden="1" w:unhideWhenUsed="1"/>
+    <w:lsdException w:name="Table Grid 1" w:semiHidden="1" w:unhideWhenUsed="1"/>
+    <w:lsdException w:name="Table Grid 2" w:semiHidden="1" w:unhideWhenUsed="1"/>
+    <w:lsdException w:name="Table Grid 3" w:semiHidden="1" w:unhideWhenUsed="1"/>
+    <w:lsdException w:name="Table Grid 4" w:semiHidden="1" w:unhideWhenUsed="1"/>
+    <w:lsdException w:name="Table Grid 5" w:semiHidden="1" w:unhideWhenUsed="1"/>
+    <w:lsdException w:name="Table Grid 6" w:semiHidden="1" w:unhideWhenUsed="1"/>
+    <w:lsdException w:name="Table Grid 7" w:semiHidden="1" w:unhideWhenUsed="1"/>
+    <w:lsdException w:name="Table Grid 8" w:semiHidden="1" w:unhideWhenUsed="1"/>
+    <w:lsdException w:name="Table List 1" w:semiHidden="1" w:unhideWhenUsed="1"/>
+    <w:lsdException w:name="Table List 2" w:semiHidden="1" w:unhideWhenUsed="1"/>
+    <w:lsdException w:name="Table List 3" w:semiHidden="1" w:unhideWhenUsed="1"/>
+    <w:lsdException w:name="Table List 4" w:semiHidden="1" w:unhideWhenUsed="1"/>
+    <w:lsdException w:name="Table List 5" w:semiHidden="1" w:unhideWhenUsed="1"/>
+    <w:lsdException w:name="Table List 6" w:semiHidden="1" w:unhideWhenUsed="1"/>
+    <w:lsdException w:name="Table List 7" w:semiHidden="1" w:unhideWhenUsed="1"/>
+    <w:lsdException w:name="Table List 8" w:semiHidden="1" w:unhideWhenUsed="1"/>
+    <w:lsdException w:name="Table 3D effects 1" w:semiHidden="1" w:unhideWhenUsed="1"/>
+    <w:lsdException w:name="Table 3D effects 2" w:semiHidden="1" w:unhideWhenUsed="1"/>
+    <w:lsdException w:name="Table 3D effects 3" w:semiHidden="1" w:unhideWhenUsed="1"/>
+    <w:lsdException w:name="Table Contemporary" w:semiHidden="1" w:unhideWhenUsed="1"/>
+    <w:lsdException w:name="Table Elegant" w:semiHidden="1" w:unhideWhenUsed="1"/>
+    <w:lsdException w:name="Table Professional" w:semiHidden="1" w:unhideWhenUsed="1"/>
+    <w:lsdException w:name="Table Subtle 1" w:semiHidden="1" w:unhideWhenUsed="1"/>
+    <w:lsdException w:name="Table Subtle 2" w:semiHidden="1" w:unhideWhenUsed="1"/>
+    <w:lsdException w:name="Table Web 1" w:semiHidden="1" w:unhideWhenUsed="1"/>
+    <w:lsdException w:name="Table Web 2" w:semiHidden="1" w:unhideWhenUsed="1"/>
+    <w:lsdException w:name="Table Web 3" w:semiHidden="1" w:unhideWhenUsed="1"/>
+    <w:lsdException w:name="Balloon Text" w:semiHidden="1" w:unhideWhenUsed="1"/>
+    <w:lsdException w:name="Table Grid" w:uiPriority="59"/>
+    <w:lsdException w:name="Table Theme" w:semiHidden="1" w:unhideWhenUsed="1"/>
+    <w:lsdException w:name="Note Level 1" w:semiHidden="1" w:unhideWhenUsed="1"/>
+    <w:lsdException w:name="Note Level 2" w:semiHidden="1" w:unhideWhenUsed="1"/>
+    <w:lsdException w:name="Note Level 3" w:semiHidden="1" w:unhideWhenUsed="1"/>
+    <w:lsdException w:name="Note Level 4" w:semiHidden="1" w:unhideWhenUsed="1"/>
+    <w:lsdException w:name="Note Level 5" w:semiHidden="1" w:unhideWhenUsed="1"/>
+    <w:lsdException w:name="Note Level 6" w:semiHidden="1" w:unhideWhenUsed="1"/>
+    <w:lsdException w:name="Note Level 7" w:semiHidden="1" w:unhideWhenUsed="1"/>
+    <w:lsdException w:name="Note Level 8" w:semiHidden="1" w:unhideWhenUsed="1"/>
+    <w:lsdException w:name="Note Level 9" w:semiHidden="1" w:unhideWhenUsed="1"/>
+    <w:lsdException w:name="Placeholder Text" w:semiHidden="1"/>
+    <w:lsdException w:name="No Spacing" w:uiPriority="1" w:qFormat="1"/>
+    <w:lsdException w:name="Light Shading" w:uiPriority="60"/>
+    <w:lsdException w:name="Light List" w:uiPriority="61"/>
+    <w:lsdException w:name="Light Grid" w:uiPriority="62"/>
+    <w:lsdException w:name="Medium Shading 1" w:uiPriority="63"/>
+    <w:lsdException w:name="Medium Shading 2" w:uiPriority="64"/>
+    <w:lsdException w:name="Medium List 1" w:uiPriority="65"/>
+    <w:lsdException w:name="Medium List 2" w:uiPriority="66"/>
+    <w:lsdException w:name="Medium Grid 1" w:uiPriority="67"/>
+    <w:lsdException w:name="Medium Grid 2" w:uiPriority="68"/>
+    <w:lsdException w:name="Medium Grid 3" w:uiPriority="69"/>
+    <w:lsdException w:name="Dark List" w:uiPriority="70"/>
+    <w:lsdException w:name="Colorful Shading" w:uiPriority="71"/>
+    <w:lsdException w:name="Colorful List" w:uiPriority="72"/>
+    <w:lsdException w:name="Colorful Grid" w:uiPriority="73"/>
+    <w:lsdException w:name="Light Shading Accent 1" w:uiPriority="60"/>
+    <w:lsdException w:name="Light List Accent 1" w:uiPriority="61"/>
+    <w:lsdException w:name="Light Grid Accent 1" w:uiPriority="62"/>
+    <w:lsdException w:name="Medium Shading 1 Accent 1" w:uiPriority="63"/>
+    <w:lsdException w:name="Medium Shading 2 Accent 1" w:uiPriority="64"/>
+    <w:lsdException w:name="Medium List 1 Accent 1" w:uiPriority="65"/>
+    <w:lsdException w:name="Revision" w:semiHidden="1"/>
+    <w:lsdException w:name="List Paragraph" w:uiPriority="34" w:qFormat="1"/>
+    <w:lsdException w:name="Quote" w:uiPriority="29" w:qFormat="1"/>
+    <w:lsdException w:name="Intense Quote" w:uiPriority="30" w:qFormat="1"/>
+    <w:lsdException w:name="Medium List 2 Accent 1" w:uiPriority="66"/>
+    <w:lsdException w:name="Medium Grid 1 Accent 1" w:uiPriority="67"/>
+    <w:lsdException w:name="Medium Grid 2 Accent 1" w:uiPriority="68"/>
+    <w:lsdException w:name="Medium Grid 3 Accent 1" w:uiPriority="69"/>
+    <w:lsdException w:name="Dark List Accent 1" w:uiPriority="70"/>
+    <w:lsdException w:name="Colorful Shading Accent 1" w:uiPriority="71"/>
+    <w:lsdException w:name="Colorful List Accent 1" w:uiPriority="72"/>
+    <w:lsdException w:name="Colorful Grid Accent 1" w:uiPriority="73"/>
+    <w:lsdException w:name="Light Shading Accent 2" w:uiPriority="60"/>
+    <w:lsdException w:name="Light List Accent 2" w:uiPriority="61"/>
+    <w:lsdException w:name="Light Grid Accent 2" w:uiPriority="62"/>
+    <w:lsdException w:name="Medium Shading 1 Accent 2" w:uiPriority="63"/>
+    <w:lsdException w:name="Medium Shading 2 Accent 2" w:uiPriority="64"/>
+    <w:lsdException w:name="Medium List 1 Accent 2" w:uiPriority="65"/>
+    <w:lsdException w:name="Medium List 2 Accent 2" w:uiPriority="66"/>
+    <w:lsdException w:name="Medium Grid 1 Accent 2" w:uiPriority="67"/>
+    <w:lsdException w:name="Medium Grid 2 Accent 2" w:uiPriority="68"/>
+    <w:lsdException w:name="Medium Grid 3 Accent 2" w:uiPriority="69"/>
+    <w:lsdException w:name="Dark List Accent 2" w:uiPriority="70"/>
+    <w:lsdException w:name="Colorful Shading Accent 2" w:uiPriority="71"/>
+    <w:lsdException w:name="Colorful List Accent 2" w:uiPriority="72"/>
+    <w:lsdException w:name="Colorful Grid Accent 2" w:uiPriority="73"/>
+    <w:lsdException w:name="Light Shading Accent 3" w:uiPriority="60"/>
+    <w:lsdException w:name="Light List Accent 3" w:uiPriority="61"/>
+    <w:lsdException w:name="Light Grid Accent 3" w:uiPriority="62"/>
+    <w:lsdException w:name="Medium Shading 1 Accent 3" w:uiPriority="63"/>
+    <w:lsdException w:name="Medium Shading 2 Accent 3" w:uiPriority="64"/>
+    <w:lsdException w:name="Medium List 1 Accent 3" w:uiPriority="65"/>
+    <w:lsdException w:name="Medium List 2 Accent 3" w:uiPriority="66"/>
+    <w:lsdException w:name="Medium Grid 1 Accent 3" w:uiPriority="67"/>
+    <w:lsdException w:name="Medium Grid 2 Accent 3" w:uiPriority="68"/>
+    <w:lsdException w:name="Medium Grid 3 Accent 3" w:uiPriority="69"/>
+    <w:lsdException w:name="Dark List Accent 3" w:uiPriority="70"/>
+    <w:lsdException w:name="Colorful Shading Accent 3" w:uiPriority="71"/>
+    <w:lsdException w:name="Colorful List Accent 3" w:uiPriority="72"/>
+    <w:lsdException w:name="Colorful Grid Accent 3" w:uiPriority="73"/>
+    <w:lsdException w:name="Light Shading Accent 4" w:uiPriority="60"/>
+    <w:lsdException w:name="Light List Accent 4" w:uiPriority="61"/>
+    <w:lsdException w:name="Light Grid Accent 4" w:uiPriority="62"/>
+    <w:lsdException w:name="Medium Shading 1 Accent 4" w:uiPriority="63"/>
+    <w:lsdException w:name="Medium Shading 2 Accent 4" w:uiPriority="64"/>
+    <w:lsdException w:name="Medium List 1 Accent 4" w:uiPriority="65"/>
+    <w:lsdException w:name="Medium List 2 Accent 4" w:uiPriority="66"/>
+    <w:lsdException w:name="Medium Grid 1 Accent 4" w:uiPriority="67"/>
+    <w:lsdException w:name="Medium Grid 2 Accent 4" w:uiPriority="68"/>
+    <w:lsdException w:name="Medium Grid 3 Accent 4" w:uiPriority="69"/>
+    <w:lsdException w:name="Dark List Accent 4" w:uiPriority="70"/>
+    <w:lsdException w:name="Colorful Shading Accent 4" w:uiPriority="71"/>
+    <w:lsdException w:name="Colorful List Accent 4" w:uiPriority="72"/>
+    <w:lsdException w:name="Colorful Grid Accent 4" w:uiPriority="73"/>
+    <w:lsdException w:name="Light Shading Accent 5" w:uiPriority="60"/>
+    <w:lsdException w:name="Light List Accent 5" w:uiPriority="61"/>
+    <w:lsdException w:name="Light Grid Accent 5" w:uiPriority="62"/>
+    <w:lsdException w:name="Medium Shading 1 Accent 5" w:uiPriority="63"/>
+    <w:lsdException w:name="Medium Shading 2 Accent 5" w:uiPriority="64"/>
+    <w:lsdException w:name="Medium List 1 Accent 5" w:uiPriority="65"/>
+    <w:lsdException w:name="Medium List 2 Accent 5" w:uiPriority="66"/>
+    <w:lsdException w:name="Medium Grid 1 Accent 5" w:uiPriority="67"/>
+    <w:lsdException w:name="Medium Grid 2 Accent 5" w:uiPriority="68"/>
+    <w:lsdException w:name="Medium Grid 3 Accent 5" w:uiPriority="69"/>
+    <w:lsdException w:name="Dark List Accent 5" w:uiPriority="70"/>
+    <w:lsdException w:name="Colorful Shading Accent 5" w:uiPriority="71"/>
+    <w:lsdException w:name="Colorful List Accent 5" w:uiPriority="72"/>
+    <w:lsdException w:name="Colorful Grid Accent 5" w:uiPriority="73"/>
+    <w:lsdException w:name="Light Shading Accent 6" w:uiPriority="60"/>
+    <w:lsdException w:name="Light List Accent 6" w:uiPriority="61"/>
+    <w:lsdException w:name="Light Grid Accent 6" w:uiPriority="62"/>
+    <w:lsdException w:name="Medium Shading 1 Accent 6" w:uiPriority="63"/>
+    <w:lsdException w:name="Medium Shading 2 Accent 6" w:uiPriority="64"/>
+    <w:lsdException w:name="Medium List 1 Accent 6" w:uiPriority="65"/>
+    <w:lsdException w:name="Medium List 2 Accent 6" w:uiPriority="66"/>
+    <w:lsdException w:name="Medium Grid 1 Accent 6" w:uiPriority="67"/>
+    <w:lsdException w:name="Medium Grid 2 Accent 6" w:uiPriority="68"/>
+    <w:lsdException w:name="Medium Grid 3 Accent 6" w:uiPriority="69"/>
+    <w:lsdException w:name="Dark List Accent 6" w:uiPriority="70"/>
+    <w:lsdException w:name="Colorful Shading Accent 6" w:uiPriority="71"/>
+    <w:lsdException w:name="Colorful List Accent 6" w:uiPriority="72"/>
+    <w:lsdException w:name="Colorful Grid Accent 6" w:uiPriority="73"/>
+    <w:lsdException w:name="Subtle Emphasis" w:uiPriority="19" w:qFormat="1"/>
+    <w:lsdException w:name="Intense Emphasis" w:uiPriority="21" w:qFormat="1"/>
+    <w:lsdException w:name="Subtle Reference" w:uiPriority="31" w:qFormat="1"/>
+    <w:lsdException w:name="Intense Reference" w:uiPriority="32" w:qFormat="1"/>
+    <w:lsdException w:name="Book Title" w:uiPriority="33" w:qFormat="1"/>
+    <w:lsdException w:name="Bibliography" w:semiHidden="1" w:uiPriority="37" w:unhideWhenUsed="1"/>
+    <w:lsdException w:name="TOC Heading" w:semiHidden="1" w:uiPriority="39" w:unhideWhenUsed="1" w:qFormat="1"/>
+    <w:lsdException w:name="Plain Table 1" w:uiPriority="41"/>
+    <w:lsdException w:name="Plain Table 2" w:uiPriority="42"/>
+    <w:lsdException w:name="Plain Table 3" w:uiPriority="43"/>
+    <w:lsdException w:name="Plain Table 4" w:uiPriority="44"/>
+    <w:lsdException w:name="Plain Table 5" w:uiPriority="45"/>
+    <w:lsdException w:name="Grid Table Light" w:uiPriority="40"/>
+    <w:lsdException w:name="Grid Table 1 Light" w:uiPriority="46"/>
+    <w:lsdException w:name="Grid Table 2" w:uiPriority="47"/>
+    <w:lsdException w:name="Grid Table 3" w:uiPriority="48"/>
+    <w:lsdException w:name="Grid Table 4" w:uiPriority="49"/>
+    <w:lsdException w:name="Grid Table 5 Dark" w:uiPriority="50"/>
+    <w:lsdException w:name="Grid Table 6 Colorful" w:uiPriority="51"/>
+    <w:lsdException w:name="Grid Table 7 Colorful" w:uiPriority="52"/>
+    <w:lsdException w:name="Grid Table 1 Light Accent 1" w:uiPriority="46"/>
+    <w:lsdException w:name="Grid Table 2 Accent 1" w:uiPriority="47"/>
+    <w:lsdException w:name="Grid Table 3 Accent 1" w:uiPriority="48"/>
+    <w:lsdException w:name="Grid Table 4 Accent 1" w:uiPriority="49"/>
+    <w:lsdException w:name="Grid Table 5 Dark Accent 1" w:uiPriority="50"/>
+    <w:lsdException w:name="Grid Table 6 Colorful Accent 1" w:uiPriority="51"/>
+    <w:lsdException w:name="Grid Table 7 Colorful Accent 1" w:uiPriority="52"/>
+    <w:lsdException w:name="Grid Table 1 Light Accent 2" w:uiPriority="46"/>
+    <w:lsdException w:name="Grid Table 2 Accent 2" w:uiPriority="47"/>
+    <w:lsdException w:name="Grid Table 3 Accent 2" w:uiPriority="48"/>
+    <w:lsdException w:name="Grid Table 4 Accent 2" w:uiPriority="49"/>
+    <w:lsdException w:name="Grid Table 5 Dark Accent 2" w:uiPriority="50"/>
+    <w:lsdException w:name="Grid Table 6 Colorful Accent 2" w:uiPriority="51"/>
+    <w:lsdException w:name="Grid Table 7 Colorful Accent 2" w:uiPriority="52"/>
+    <w:lsdException w:name="Grid Table 1 Light Accent 3" w:uiPriority="46"/>
+    <w:lsdException w:name="Grid Table 2 Accent 3" w:uiPriority="47"/>
+    <w:lsdException w:name="Grid Table 3 Accent 3" w:uiPriority="48"/>
+    <w:lsdException w:name="Grid Table 4 Accent 3" w:uiPriority="49"/>
+    <w:lsdException w:name="Grid Table 5 Dark Accent 3" w:uiPriority="50"/>
+    <w:lsdException w:name="Grid Table 6 Colorful Accent 3" w:uiPriority="51"/>
+    <w:lsdException w:name="Grid Table 7 Colorful Accent 3" w:uiPriority="52"/>
+    <w:lsdException w:name="Grid Table 1 Light Accent 4" w:uiPriority="46"/>
+    <w:lsdException w:name="Grid Table 2 Accent 4" w:uiPriority="47"/>
+    <w:lsdException w:name="Grid Table 3 Accent 4" w:uiPriority="48"/>
+    <w:lsdException w:name="Grid Table 4 Accent 4" w:uiPriority="49"/>
+    <w:lsdException w:name="Grid Table 5 Dark Accent 4" w:uiPriority="50"/>
+    <w:lsdException w:name="Grid Table 6 Colorful Accent 4" w:uiPriority="51"/>
+    <w:lsdException w:name="Grid Table 7 Colorful Accent 4" w:uiPriority="52"/>
+    <w:lsdException w:name="Grid Table 1 Light Accent 5" w:uiPriority="46"/>
+    <w:lsdException w:name="Grid Table 2 Accent 5" w:uiPriority="47"/>
+    <w:lsdException w:name="Grid Table 3 Accent 5" w:uiPriority="48"/>
+    <w:lsdException w:name="Grid Table 4 Accent 5" w:uiPriority="49"/>
+    <w:lsdException w:name="Grid Table 5 Dark Accent 5" w:uiPriority="50"/>
+    <w:lsdException w:name="Grid Table 6 Colorful Accent 5" w:uiPriority="51"/>
+    <w:lsdException w:name="Grid Table 7 Colorful Accent 5" w:uiPriority="52"/>
+    <w:lsdException w:name="Grid Table 1 Light Accent 6" w:uiPriority="46"/>
+    <w:lsdException w:name="Grid Table 2 Accent 6" w:uiPriority="47"/>
+    <w:lsdException w:name="Grid Table 3 Accent 6" w:uiPriority="48"/>
+    <w:lsdException w:name="Grid Table 4 Accent 6" w:uiPriority="49"/>
+    <w:lsdException w:name="Grid Table 5 Dark Accent 6" w:uiPriority="50"/>
+    <w:lsdException w:name="Grid Table 6 Colorful Accent 6" w:uiPriority="51"/>
+    <w:lsdException w:name="Grid Table 7 Colorful Accent 6" w:uiPriority="52"/>
+    <w:lsdException w:name="List Table 1 Light" w:uiPriority="46"/>
+    <w:lsdException w:name="List Table 2" w:uiPriority="47"/>
+    <w:lsdException w:name="List Table 3" w:uiPriority="48"/>
+    <w:lsdException w:name="List Table 4" w:uiPriority="49"/>
+    <w:lsdException w:name="List Table 5 Dark" w:uiPriority="50"/>
+    <w:lsdException w:name="List Table 6 Colorful" w:uiPriority="51"/>
+    <w:lsdException w:name="List Table 7 Colorful" w:uiPriority="52"/>
+    <w:lsdException w:name="List Table 1 Light Accent 1" w:uiPriority="46"/>
+    <w:lsdException w:name="List Table 2 Accent 1" w:uiPriority="47"/>
+    <w:lsdException w:name="List Table 3 Accent 1" w:uiPriority="48"/>
+    <w:lsdException w:name="List Table 4 Accent 1" w:uiPriority="49"/>
+    <w:lsdException w:name="List Table 5 Dark Accent 1" w:uiPriority="50"/>
+    <w:lsdException w:name="List Table 6 Colorful Accent 1" w:uiPriority="51"/>
+    <w:lsdException w:name="List Table 7 Colorful Accent 1" w:uiPriority="52"/>
+    <w:lsdException w:name="List Table 1 Light Accent 2" w:uiPriority="46"/>
+    <w:lsdException w:name="List Table 2 Accent 2" w:uiPriority="47"/>
+    <w:lsdException w:name="List Table 3 Accent 2" w:uiPriority="48"/>
+    <w:lsdException w:name="List Table 4 Accent 2" w:uiPriority="49"/>
+    <w:lsdException w:name="List Table 5 Dark Accent 2" w:uiPriority="50"/>
+    <w:lsdException w:name="List Table 6 Colorful Accent 2" w:uiPriority="51"/>
+    <w:lsdException w:name="List Table 7 Colorful Accent 2" w:uiPriority="52"/>
+    <w:lsdException w:name="List Table 1 Light Accent 3" w:uiPriority="46"/>
+    <w:lsdException w:name="List Table 2 Accent 3" w:uiPriority="47"/>
+    <w:lsdException w:name="List Table 3 Accent 3" w:uiPriority="48"/>
+    <w:lsdException w:name="List Table 4 Accent 3" w:uiPriority="49"/>
+    <w:lsdException w:name="List Table 5 Dark Accent 3" w:uiPriority="50"/>
+    <w:lsdException w:name="List Table 6 Colorful Accent 3" w:uiPriority="51"/>
+    <w:lsdException w:name="List Table 7 Colorful Accent 3" w:uiPriority="52"/>
+    <w:lsdException w:name="List Table 1 Light Accent 4" w:uiPriority="46"/>
+    <w:lsdException w:name="List Table 2 Accent 4" w:uiPriority="47"/>
+    <w:lsdException w:name="List Table 3 Accent 4" w:uiPriority="48"/>
+    <w:lsdException w:name="List Table 4 Accent 4" w:uiPriority="49"/>
+    <w:lsdException w:name="List Table 5 Dark Accent 4" w:uiPriority="50"/>
+    <w:lsdException w:name="List Table 6 Colorful Accent 4" w:uiPriority="51"/>
+    <w:lsdException w:name="List Table 7 Colorful Accent 4" w:uiPriority="52"/>
+    <w:lsdException w:name="List Table 1 Light Accent 5" w:uiPriority="46"/>
+    <w:lsdException w:name="List Table 2 Accent 5" w:uiPriority="47"/>
+    <w:lsdException w:name="List Table 3 Accent 5" w:uiPriority="48"/>
+    <w:lsdException w:name="List Table 4 Accent 5" w:uiPriority="49"/>
+    <w:lsdException w:name="List Table 5 Dark Accent 5" w:uiPriority="50"/>
+    <w:lsdException w:name="List Table 6 Colorful Accent 5" w:uiPriority="51"/>
+    <w:lsdException w:name="List Table 7 Colorful Accent 5" w:uiPriority="52"/>
+    <w:lsdException w:name="List Table 1 Light Accent 6" w:uiPriority="46"/>
+    <w:lsdException w:name="List Table 2 Accent 6" w:uiPriority="47"/>
+    <w:lsdException w:name="List Table 3 Accent 6" w:uiPriority="48"/>
+    <w:lsdException w:name="List Table 4 Accent 6" w:uiPriority="49"/>
+    <w:lsdException w:name="List Table 5 Dark Accent 6" w:uiPriority="50"/>
+    <w:lsdException w:name="List Table 6 Colorful Accent 6" w:uiPriority="51"/>
+    <w:lsdException w:name="List Table 7 Colorful Accent 6" w:uiPriority="52"/>
+    <w:lsdException w:name="Mention" w:semiHidden="1" w:unhideWhenUsed="1"/>
+    <w:lsdException w:name="Smart Hyperlink" w:semiHidden="1" w:unhideWhenUsed="1"/>
   </w:latentStyles>
-  <w:style w:type="paragraph" w:default="1" w:styleId="a">
+  <w:style w:type="paragraph" w:default="1" w:styleId="Normal">
     <w:name w:val="Normal"/>
     <w:qFormat/>
     <w:rsid w:val="00F576D6"/>
@@ -9486,11 +9692,11 @@
       <w:lang w:eastAsia="en-US"/>
     </w:rPr>
   </w:style>
-  <w:style w:type="paragraph" w:styleId="10">
+  <w:style w:type="paragraph" w:styleId="Heading1">
     <w:name w:val="heading 1"/>
-    <w:basedOn w:val="a"/>
-    <w:next w:val="a"/>
-    <w:link w:val="11"/>
+    <w:basedOn w:val="Normal"/>
+    <w:next w:val="Normal"/>
+    <w:link w:val="Heading1Char"/>
     <w:uiPriority w:val="9"/>
     <w:qFormat/>
     <w:rsid w:val="00474CD2"/>
@@ -9503,11 +9709,11 @@
       <w:szCs w:val="28"/>
     </w:rPr>
   </w:style>
-  <w:style w:type="paragraph" w:styleId="2">
+  <w:style w:type="paragraph" w:styleId="Heading2">
     <w:name w:val="heading 2"/>
-    <w:basedOn w:val="a0"/>
-    <w:next w:val="a"/>
-    <w:link w:val="20"/>
+    <w:basedOn w:val="ListParagraph"/>
+    <w:next w:val="Normal"/>
+    <w:link w:val="Heading2Char"/>
     <w:unhideWhenUsed/>
     <w:qFormat/>
     <w:rsid w:val="00923904"/>
@@ -9527,11 +9733,11 @@
       <w:szCs w:val="28"/>
     </w:rPr>
   </w:style>
-  <w:style w:type="paragraph" w:styleId="3">
+  <w:style w:type="paragraph" w:styleId="Heading3">
     <w:name w:val="heading 3"/>
-    <w:basedOn w:val="a0"/>
-    <w:next w:val="a"/>
-    <w:link w:val="30"/>
+    <w:basedOn w:val="ListParagraph"/>
+    <w:next w:val="Normal"/>
+    <w:link w:val="Heading3Char"/>
     <w:autoRedefine/>
     <w:unhideWhenUsed/>
     <w:qFormat/>
@@ -9550,11 +9756,11 @@
       <w:szCs w:val="28"/>
     </w:rPr>
   </w:style>
-  <w:style w:type="paragraph" w:styleId="4">
+  <w:style w:type="paragraph" w:styleId="Heading4">
     <w:name w:val="heading 4"/>
-    <w:basedOn w:val="a"/>
-    <w:next w:val="a"/>
-    <w:link w:val="40"/>
+    <w:basedOn w:val="Normal"/>
+    <w:next w:val="Normal"/>
+    <w:link w:val="Heading4Char"/>
     <w:qFormat/>
     <w:rsid w:val="00F70B41"/>
     <w:pPr>
@@ -9577,11 +9783,11 @@
       <w:lang w:val="en-US"/>
     </w:rPr>
   </w:style>
-  <w:style w:type="paragraph" w:styleId="5">
+  <w:style w:type="paragraph" w:styleId="Heading5">
     <w:name w:val="heading 5"/>
-    <w:basedOn w:val="a"/>
-    <w:next w:val="a"/>
-    <w:link w:val="50"/>
+    <w:basedOn w:val="Normal"/>
+    <w:next w:val="Normal"/>
+    <w:link w:val="Heading5Char"/>
     <w:qFormat/>
     <w:rsid w:val="00F70B41"/>
     <w:pPr>
@@ -9601,11 +9807,11 @@
       <w:lang w:val="en-US"/>
     </w:rPr>
   </w:style>
-  <w:style w:type="paragraph" w:styleId="6">
+  <w:style w:type="paragraph" w:styleId="Heading6">
     <w:name w:val="heading 6"/>
-    <w:basedOn w:val="a"/>
-    <w:next w:val="a"/>
-    <w:link w:val="60"/>
+    <w:basedOn w:val="Normal"/>
+    <w:next w:val="Normal"/>
+    <w:link w:val="Heading6Char"/>
     <w:qFormat/>
     <w:rsid w:val="00F70B41"/>
     <w:pPr>
@@ -9627,11 +9833,11 @@
       <w:lang w:val="en-US"/>
     </w:rPr>
   </w:style>
-  <w:style w:type="paragraph" w:styleId="7">
+  <w:style w:type="paragraph" w:styleId="Heading7">
     <w:name w:val="heading 7"/>
-    <w:basedOn w:val="a"/>
-    <w:next w:val="a"/>
-    <w:link w:val="70"/>
+    <w:basedOn w:val="Normal"/>
+    <w:next w:val="Normal"/>
+    <w:link w:val="Heading7Char"/>
     <w:qFormat/>
     <w:rsid w:val="00F70B41"/>
     <w:pPr>
@@ -9651,11 +9857,11 @@
       <w:lang w:val="en-US"/>
     </w:rPr>
   </w:style>
-  <w:style w:type="paragraph" w:styleId="8">
+  <w:style w:type="paragraph" w:styleId="Heading8">
     <w:name w:val="heading 8"/>
-    <w:basedOn w:val="a"/>
-    <w:next w:val="a"/>
-    <w:link w:val="80"/>
+    <w:basedOn w:val="Normal"/>
+    <w:next w:val="Normal"/>
+    <w:link w:val="Heading8Char"/>
     <w:qFormat/>
     <w:rsid w:val="00F70B41"/>
     <w:pPr>
@@ -9677,11 +9883,11 @@
       <w:lang w:val="en-US"/>
     </w:rPr>
   </w:style>
-  <w:style w:type="paragraph" w:styleId="9">
+  <w:style w:type="paragraph" w:styleId="Heading9">
     <w:name w:val="heading 9"/>
-    <w:basedOn w:val="a"/>
-    <w:next w:val="a"/>
-    <w:link w:val="90"/>
+    <w:basedOn w:val="Normal"/>
+    <w:next w:val="Normal"/>
+    <w:link w:val="Heading9Char"/>
     <w:qFormat/>
     <w:rsid w:val="00F70B41"/>
     <w:pPr>
@@ -9701,18 +9907,17 @@
       <w:lang w:val="en-US"/>
     </w:rPr>
   </w:style>
-  <w:style w:type="character" w:default="1" w:styleId="a1">
+  <w:style w:type="character" w:default="1" w:styleId="DefaultParagraphFont">
     <w:name w:val="Default Paragraph Font"/>
     <w:uiPriority w:val="1"/>
     <w:semiHidden/>
     <w:unhideWhenUsed/>
   </w:style>
-  <w:style w:type="table" w:default="1" w:styleId="a2">
+  <w:style w:type="table" w:default="1" w:styleId="TableNormal">
     <w:name w:val="Normal Table"/>
     <w:uiPriority w:val="99"/>
     <w:semiHidden/>
     <w:unhideWhenUsed/>
-    <w:qFormat/>
     <w:tblPr>
       <w:tblInd w:w="0" w:type="dxa"/>
       <w:tblCellMar>
@@ -9723,15 +9928,15 @@
       </w:tblCellMar>
     </w:tblPr>
   </w:style>
-  <w:style w:type="numbering" w:default="1" w:styleId="a3">
+  <w:style w:type="numbering" w:default="1" w:styleId="NoList">
     <w:name w:val="No List"/>
     <w:uiPriority w:val="99"/>
     <w:semiHidden/>
     <w:unhideWhenUsed/>
   </w:style>
-  <w:style w:type="character" w:customStyle="1" w:styleId="11">
-    <w:name w:val="Заголовок 1 Знак"/>
-    <w:link w:val="10"/>
+  <w:style w:type="character" w:customStyle="1" w:styleId="Heading1Char">
+    <w:name w:val="Heading 1 Char"/>
+    <w:link w:val="Heading1"/>
     <w:rsid w:val="00474CD2"/>
     <w:rPr>
       <w:rFonts w:ascii="Times New Roman" w:hAnsi="Times New Roman"/>
@@ -9740,9 +9945,9 @@
       <w:lang w:eastAsia="en-US"/>
     </w:rPr>
   </w:style>
-  <w:style w:type="character" w:customStyle="1" w:styleId="20">
-    <w:name w:val="Заголовок 2 Знак"/>
-    <w:link w:val="2"/>
+  <w:style w:type="character" w:customStyle="1" w:styleId="Heading2Char">
+    <w:name w:val="Heading 2 Char"/>
+    <w:link w:val="Heading2"/>
     <w:rsid w:val="00923904"/>
     <w:rPr>
       <w:rFonts w:ascii="Times New Roman" w:eastAsia="Calibri" w:hAnsi="Times New Roman"/>
@@ -9751,9 +9956,9 @@
       <w:lang w:eastAsia="en-US"/>
     </w:rPr>
   </w:style>
-  <w:style w:type="paragraph" w:styleId="a0">
+  <w:style w:type="paragraph" w:styleId="ListParagraph">
     <w:name w:val="List Paragraph"/>
-    <w:basedOn w:val="a"/>
+    <w:basedOn w:val="Normal"/>
     <w:uiPriority w:val="34"/>
     <w:qFormat/>
     <w:rsid w:val="00C47BD0"/>
@@ -9765,10 +9970,10 @@
       <w:rFonts w:ascii="Calibri" w:hAnsi="Calibri"/>
     </w:rPr>
   </w:style>
-  <w:style w:type="paragraph" w:styleId="a4">
+  <w:style w:type="paragraph" w:styleId="Header">
     <w:name w:val="header"/>
-    <w:basedOn w:val="a"/>
-    <w:link w:val="a5"/>
+    <w:basedOn w:val="Normal"/>
+    <w:link w:val="HeaderChar1"/>
     <w:uiPriority w:val="99"/>
     <w:unhideWhenUsed/>
     <w:rsid w:val="00474CD2"/>
@@ -9780,9 +9985,9 @@
       <w:spacing w:line="240" w:lineRule="auto"/>
     </w:pPr>
   </w:style>
-  <w:style w:type="character" w:customStyle="1" w:styleId="a5">
-    <w:name w:val="Верхний колонтитул Знак"/>
-    <w:link w:val="a4"/>
+  <w:style w:type="character" w:customStyle="1" w:styleId="HeaderChar1">
+    <w:name w:val="Header Char1"/>
+    <w:link w:val="Header"/>
     <w:uiPriority w:val="99"/>
     <w:rsid w:val="00474CD2"/>
     <w:rPr>
@@ -9791,10 +9996,10 @@
       <w:lang w:eastAsia="en-US"/>
     </w:rPr>
   </w:style>
-  <w:style w:type="paragraph" w:styleId="a6">
+  <w:style w:type="paragraph" w:styleId="Footer">
     <w:name w:val="footer"/>
-    <w:basedOn w:val="a"/>
-    <w:link w:val="a7"/>
+    <w:basedOn w:val="Normal"/>
+    <w:link w:val="FooterChar1"/>
     <w:uiPriority w:val="99"/>
     <w:unhideWhenUsed/>
     <w:rsid w:val="00474CD2"/>
@@ -9806,9 +10011,9 @@
       <w:spacing w:line="240" w:lineRule="auto"/>
     </w:pPr>
   </w:style>
-  <w:style w:type="character" w:customStyle="1" w:styleId="a7">
-    <w:name w:val="Нижний колонтитул Знак"/>
-    <w:link w:val="a6"/>
+  <w:style w:type="character" w:customStyle="1" w:styleId="FooterChar1">
+    <w:name w:val="Footer Char1"/>
+    <w:link w:val="Footer"/>
     <w:uiPriority w:val="99"/>
     <w:rsid w:val="00474CD2"/>
     <w:rPr>
@@ -9817,10 +10022,10 @@
       <w:lang w:eastAsia="en-US"/>
     </w:rPr>
   </w:style>
-  <w:style w:type="paragraph" w:styleId="a8">
+  <w:style w:type="paragraph" w:styleId="BalloonText">
     <w:name w:val="Balloon Text"/>
-    <w:basedOn w:val="a"/>
-    <w:link w:val="a9"/>
+    <w:basedOn w:val="Normal"/>
+    <w:link w:val="BalloonTextChar1"/>
     <w:uiPriority w:val="99"/>
     <w:semiHidden/>
     <w:unhideWhenUsed/>
@@ -9836,9 +10041,9 @@
       <w:szCs w:val="16"/>
     </w:rPr>
   </w:style>
-  <w:style w:type="character" w:customStyle="1" w:styleId="a9">
-    <w:name w:val="Текст выноски Знак"/>
-    <w:link w:val="a8"/>
+  <w:style w:type="character" w:customStyle="1" w:styleId="BalloonTextChar1">
+    <w:name w:val="Balloon Text Char1"/>
+    <w:link w:val="BalloonText"/>
     <w:uiPriority w:val="99"/>
     <w:semiHidden/>
     <w:rsid w:val="00B02859"/>
@@ -9849,10 +10054,10 @@
       <w:lang w:eastAsia="en-US"/>
     </w:rPr>
   </w:style>
-  <w:style w:type="table" w:customStyle="1" w:styleId="12">
+  <w:style w:type="table" w:customStyle="1" w:styleId="10">
     <w:name w:val="Сетка таблицы1"/>
-    <w:basedOn w:val="a2"/>
-    <w:next w:val="aa"/>
+    <w:basedOn w:val="TableNormal"/>
+    <w:next w:val="TableGrid"/>
     <w:uiPriority w:val="59"/>
     <w:rsid w:val="00446C4C"/>
     <w:pPr>
@@ -9884,9 +10089,9 @@
       </w:tblCellMar>
     </w:tblPr>
   </w:style>
-  <w:style w:type="table" w:styleId="aa">
+  <w:style w:type="table" w:styleId="TableGrid">
     <w:name w:val="Table Grid"/>
-    <w:basedOn w:val="a2"/>
+    <w:basedOn w:val="TableNormal"/>
     <w:uiPriority w:val="59"/>
     <w:rsid w:val="00446C4C"/>
     <w:tblPr>
@@ -9907,9 +10112,9 @@
       </w:tblCellMar>
     </w:tblPr>
   </w:style>
-  <w:style w:type="character" w:customStyle="1" w:styleId="30">
-    <w:name w:val="Заголовок 3 Знак"/>
-    <w:link w:val="3"/>
+  <w:style w:type="character" w:customStyle="1" w:styleId="Heading3Char">
+    <w:name w:val="Heading 3 Char"/>
+    <w:link w:val="Heading3"/>
     <w:rsid w:val="00991D2F"/>
     <w:rPr>
       <w:rFonts w:ascii="Times New Roman" w:eastAsia="Calibri" w:hAnsi="Times New Roman"/>
@@ -9918,9 +10123,9 @@
       <w:lang w:eastAsia="en-US"/>
     </w:rPr>
   </w:style>
-  <w:style w:type="character" w:customStyle="1" w:styleId="ab">
-    <w:name w:val="Текст сноски Знак"/>
-    <w:link w:val="ac"/>
+  <w:style w:type="character" w:customStyle="1" w:styleId="FootnoteTextChar">
+    <w:name w:val="Footnote Text Char"/>
+    <w:link w:val="FootnoteText"/>
     <w:uiPriority w:val="99"/>
     <w:semiHidden/>
     <w:rsid w:val="006C193B"/>
@@ -9929,10 +10134,10 @@
       <w:lang w:eastAsia="en-US"/>
     </w:rPr>
   </w:style>
-  <w:style w:type="paragraph" w:styleId="ac">
+  <w:style w:type="paragraph" w:styleId="FootnoteText">
     <w:name w:val="footnote text"/>
-    <w:basedOn w:val="a"/>
-    <w:link w:val="ab"/>
+    <w:basedOn w:val="Normal"/>
+    <w:link w:val="FootnoteTextChar"/>
     <w:uiPriority w:val="99"/>
     <w:semiHidden/>
     <w:unhideWhenUsed/>
@@ -9946,10 +10151,10 @@
       <w:szCs w:val="20"/>
     </w:rPr>
   </w:style>
-  <w:style w:type="table" w:customStyle="1" w:styleId="21">
+  <w:style w:type="table" w:customStyle="1" w:styleId="2">
     <w:name w:val="Сетка таблицы2"/>
-    <w:basedOn w:val="a2"/>
-    <w:next w:val="aa"/>
+    <w:basedOn w:val="TableNormal"/>
+    <w:next w:val="TableGrid"/>
     <w:uiPriority w:val="59"/>
     <w:rsid w:val="00463C8D"/>
     <w:rPr>
@@ -9977,10 +10182,10 @@
       </w:tblCellMar>
     </w:tblPr>
   </w:style>
-  <w:style w:type="paragraph" w:styleId="ad">
+  <w:style w:type="paragraph" w:styleId="TOCHeading">
     <w:name w:val="TOC Heading"/>
-    <w:basedOn w:val="10"/>
-    <w:next w:val="a"/>
+    <w:basedOn w:val="Heading1"/>
+    <w:next w:val="Normal"/>
     <w:uiPriority w:val="39"/>
     <w:unhideWhenUsed/>
     <w:qFormat/>
@@ -10001,10 +10206,10 @@
       <w:lang w:eastAsia="ru-RU"/>
     </w:rPr>
   </w:style>
-  <w:style w:type="paragraph" w:styleId="13">
+  <w:style w:type="paragraph" w:styleId="TOC1">
     <w:name w:val="toc 1"/>
-    <w:basedOn w:val="a"/>
-    <w:next w:val="a"/>
+    <w:basedOn w:val="Normal"/>
+    <w:next w:val="Normal"/>
     <w:autoRedefine/>
     <w:uiPriority w:val="39"/>
     <w:unhideWhenUsed/>
@@ -10016,10 +10221,10 @@
       <w:ind w:left="284" w:hanging="284"/>
     </w:pPr>
   </w:style>
-  <w:style w:type="paragraph" w:styleId="22">
+  <w:style w:type="paragraph" w:styleId="TOC2">
     <w:name w:val="toc 2"/>
-    <w:basedOn w:val="a"/>
-    <w:next w:val="a"/>
+    <w:basedOn w:val="Normal"/>
+    <w:next w:val="Normal"/>
     <w:autoRedefine/>
     <w:uiPriority w:val="39"/>
     <w:unhideWhenUsed/>
@@ -10031,10 +10236,10 @@
       <w:ind w:left="426"/>
     </w:pPr>
   </w:style>
-  <w:style w:type="paragraph" w:styleId="31">
+  <w:style w:type="paragraph" w:styleId="TOC3">
     <w:name w:val="toc 3"/>
-    <w:basedOn w:val="a"/>
-    <w:next w:val="a"/>
+    <w:basedOn w:val="Normal"/>
+    <w:next w:val="Normal"/>
     <w:autoRedefine/>
     <w:uiPriority w:val="39"/>
     <w:unhideWhenUsed/>
@@ -10046,7 +10251,7 @@
       <w:ind w:left="851"/>
     </w:pPr>
   </w:style>
-  <w:style w:type="character" w:styleId="ae">
+  <w:style w:type="character" w:styleId="Hyperlink">
     <w:name w:val="Hyperlink"/>
     <w:uiPriority w:val="99"/>
     <w:unhideWhenUsed/>
@@ -10056,7 +10261,7 @@
       <w:u w:val="single"/>
     </w:rPr>
   </w:style>
-  <w:style w:type="character" w:styleId="HTML">
+  <w:style w:type="character" w:styleId="HTMLCode">
     <w:name w:val="HTML Code"/>
     <w:uiPriority w:val="99"/>
     <w:semiHidden/>
@@ -10068,9 +10273,9 @@
       <w:szCs w:val="20"/>
     </w:rPr>
   </w:style>
-  <w:style w:type="paragraph" w:styleId="af">
+  <w:style w:type="paragraph" w:styleId="NormalWeb">
     <w:name w:val="Normal (Web)"/>
-    <w:basedOn w:val="a"/>
+    <w:basedOn w:val="Normal"/>
     <w:uiPriority w:val="99"/>
     <w:unhideWhenUsed/>
     <w:rsid w:val="007771E0"/>
@@ -10086,10 +10291,10 @@
   </w:style>
   <w:style w:type="character" w:customStyle="1" w:styleId="apple-converted-space">
     <w:name w:val="apple-converted-space"/>
-    <w:basedOn w:val="a1"/>
+    <w:basedOn w:val="DefaultParagraphFont"/>
     <w:rsid w:val="00BE7E5E"/>
   </w:style>
-  <w:style w:type="character" w:styleId="af0">
+  <w:style w:type="character" w:styleId="FollowedHyperlink">
     <w:name w:val="FollowedHyperlink"/>
     <w:uiPriority w:val="99"/>
     <w:semiHidden/>
@@ -10114,9 +10319,9 @@
       <w:rFonts w:ascii="Arial" w:eastAsia="Times New Roman" w:hAnsi="Arial" w:cs="Arial"/>
     </w:rPr>
   </w:style>
-  <w:style w:type="character" w:customStyle="1" w:styleId="40">
-    <w:name w:val="Заголовок 4 Знак"/>
-    <w:link w:val="4"/>
+  <w:style w:type="character" w:customStyle="1" w:styleId="Heading4Char">
+    <w:name w:val="Heading 4 Char"/>
+    <w:link w:val="Heading4"/>
     <w:rsid w:val="00F70B41"/>
     <w:rPr>
       <w:rFonts w:ascii="Times New Roman" w:eastAsia="Times New Roman" w:hAnsi="Times New Roman"/>
@@ -10127,9 +10332,9 @@
       <w:lang w:val="en-US" w:eastAsia="en-US"/>
     </w:rPr>
   </w:style>
-  <w:style w:type="character" w:customStyle="1" w:styleId="50">
-    <w:name w:val="Заголовок 5 Знак"/>
-    <w:link w:val="5"/>
+  <w:style w:type="character" w:customStyle="1" w:styleId="Heading5Char">
+    <w:name w:val="Heading 5 Char"/>
+    <w:link w:val="Heading5"/>
     <w:rsid w:val="00F70B41"/>
     <w:rPr>
       <w:rFonts w:ascii="Times New Roman" w:eastAsia="Times New Roman" w:hAnsi="Times New Roman"/>
@@ -10138,9 +10343,9 @@
       <w:lang w:val="en-US" w:eastAsia="en-US"/>
     </w:rPr>
   </w:style>
-  <w:style w:type="character" w:customStyle="1" w:styleId="60">
-    <w:name w:val="Заголовок 6 Знак"/>
-    <w:link w:val="6"/>
+  <w:style w:type="character" w:customStyle="1" w:styleId="Heading6Char">
+    <w:name w:val="Heading 6 Char"/>
+    <w:link w:val="Heading6"/>
     <w:rsid w:val="00F70B41"/>
     <w:rPr>
       <w:rFonts w:ascii="Times New Roman" w:eastAsia="Times New Roman" w:hAnsi="Times New Roman"/>
@@ -10151,9 +10356,9 @@
       <w:lang w:val="en-US" w:eastAsia="en-US"/>
     </w:rPr>
   </w:style>
-  <w:style w:type="character" w:customStyle="1" w:styleId="70">
-    <w:name w:val="Заголовок 7 Знак"/>
-    <w:link w:val="7"/>
+  <w:style w:type="character" w:customStyle="1" w:styleId="Heading7Char">
+    <w:name w:val="Heading 7 Char"/>
+    <w:link w:val="Heading7"/>
     <w:rsid w:val="00F70B41"/>
     <w:rPr>
       <w:rFonts w:ascii="Times New Roman" w:eastAsia="Times New Roman" w:hAnsi="Times New Roman"/>
@@ -10162,9 +10367,9 @@
       <w:lang w:val="en-US" w:eastAsia="en-US"/>
     </w:rPr>
   </w:style>
-  <w:style w:type="character" w:customStyle="1" w:styleId="80">
-    <w:name w:val="Заголовок 8 Знак"/>
-    <w:link w:val="8"/>
+  <w:style w:type="character" w:customStyle="1" w:styleId="Heading8Char">
+    <w:name w:val="Heading 8 Char"/>
+    <w:link w:val="Heading8"/>
     <w:rsid w:val="00F70B41"/>
     <w:rPr>
       <w:rFonts w:ascii="Times New Roman" w:eastAsia="Times New Roman" w:hAnsi="Times New Roman"/>
@@ -10175,9 +10380,9 @@
       <w:lang w:val="en-US" w:eastAsia="en-US"/>
     </w:rPr>
   </w:style>
-  <w:style w:type="character" w:customStyle="1" w:styleId="90">
-    <w:name w:val="Заголовок 9 Знак"/>
-    <w:link w:val="9"/>
+  <w:style w:type="character" w:customStyle="1" w:styleId="Heading9Char">
+    <w:name w:val="Heading 9 Char"/>
+    <w:link w:val="Heading9"/>
     <w:rsid w:val="00F70B41"/>
     <w:rPr>
       <w:rFonts w:ascii="Times New Roman" w:eastAsia="Times New Roman" w:hAnsi="Times New Roman"/>
@@ -10188,7 +10393,7 @@
   </w:style>
   <w:style w:type="numbering" w:customStyle="1" w:styleId="NoList1">
     <w:name w:val="No List1"/>
-    <w:next w:val="a3"/>
+    <w:next w:val="NoList"/>
     <w:uiPriority w:val="99"/>
     <w:semiHidden/>
     <w:unhideWhenUsed/>
@@ -10196,8 +10401,8 @@
   </w:style>
   <w:style w:type="paragraph" w:customStyle="1" w:styleId="ListParagraph1">
     <w:name w:val="List Paragraph1"/>
-    <w:basedOn w:val="a"/>
-    <w:next w:val="a0"/>
+    <w:basedOn w:val="Normal"/>
+    <w:next w:val="ListParagraph"/>
     <w:uiPriority w:val="34"/>
     <w:qFormat/>
     <w:rsid w:val="00F70B41"/>
@@ -10223,8 +10428,8 @@
   </w:style>
   <w:style w:type="paragraph" w:customStyle="1" w:styleId="Header1">
     <w:name w:val="Header1"/>
-    <w:basedOn w:val="a"/>
-    <w:next w:val="a4"/>
+    <w:basedOn w:val="Normal"/>
+    <w:next w:val="Header"/>
     <w:link w:val="HeaderChar"/>
     <w:uiPriority w:val="99"/>
     <w:semiHidden/>
@@ -10258,8 +10463,8 @@
   </w:style>
   <w:style w:type="paragraph" w:customStyle="1" w:styleId="Footer1">
     <w:name w:val="Footer1"/>
-    <w:basedOn w:val="a"/>
-    <w:next w:val="a6"/>
+    <w:basedOn w:val="Normal"/>
+    <w:next w:val="Footer"/>
     <w:link w:val="FooterChar"/>
     <w:uiPriority w:val="99"/>
     <w:unhideWhenUsed/>
@@ -10291,8 +10496,8 @@
   </w:style>
   <w:style w:type="table" w:customStyle="1" w:styleId="TableGrid1">
     <w:name w:val="Table Grid1"/>
-    <w:basedOn w:val="a2"/>
-    <w:next w:val="aa"/>
+    <w:basedOn w:val="TableNormal"/>
+    <w:next w:val="TableGrid"/>
     <w:uiPriority w:val="59"/>
     <w:rsid w:val="00F70B41"/>
     <w:rPr>
@@ -10321,8 +10526,8 @@
   </w:style>
   <w:style w:type="paragraph" w:customStyle="1" w:styleId="BalloonText1">
     <w:name w:val="Balloon Text1"/>
-    <w:basedOn w:val="a"/>
-    <w:next w:val="a8"/>
+    <w:basedOn w:val="Normal"/>
+    <w:next w:val="BalloonText"/>
     <w:link w:val="BalloonTextChar"/>
     <w:uiPriority w:val="99"/>
     <w:semiHidden/>
@@ -10351,7 +10556,7 @@
       <w:lang w:val="en-US" w:eastAsia="en-US"/>
     </w:rPr>
   </w:style>
-  <w:style w:type="character" w:styleId="af1">
+  <w:style w:type="character" w:styleId="PlaceholderText">
     <w:name w:val="Placeholder Text"/>
     <w:uiPriority w:val="99"/>
     <w:semiHidden/>
@@ -10360,7 +10565,7 @@
       <w:color w:val="808080"/>
     </w:rPr>
   </w:style>
-  <w:style w:type="character" w:styleId="af2">
+  <w:style w:type="character" w:styleId="CommentReference">
     <w:name w:val="annotation reference"/>
     <w:uiPriority w:val="99"/>
     <w:semiHidden/>
@@ -10373,8 +10578,8 @@
   </w:style>
   <w:style w:type="paragraph" w:customStyle="1" w:styleId="CommentText1">
     <w:name w:val="Comment Text1"/>
-    <w:basedOn w:val="a"/>
-    <w:next w:val="af3"/>
+    <w:basedOn w:val="Normal"/>
+    <w:next w:val="CommentText"/>
     <w:link w:val="CommentTextChar"/>
     <w:uiPriority w:val="99"/>
     <w:unhideWhenUsed/>
@@ -10401,8 +10606,8 @@
   </w:style>
   <w:style w:type="paragraph" w:customStyle="1" w:styleId="CommentSubject1">
     <w:name w:val="Comment Subject1"/>
-    <w:basedOn w:val="af3"/>
-    <w:next w:val="af3"/>
+    <w:basedOn w:val="CommentText"/>
+    <w:next w:val="CommentText"/>
     <w:uiPriority w:val="99"/>
     <w:semiHidden/>
     <w:unhideWhenUsed/>
@@ -10414,9 +10619,9 @@
       <w:lang w:val="be-BY"/>
     </w:rPr>
   </w:style>
-  <w:style w:type="character" w:customStyle="1" w:styleId="af4">
-    <w:name w:val="Тема примечания Знак"/>
-    <w:link w:val="af5"/>
+  <w:style w:type="character" w:customStyle="1" w:styleId="CommentSubjectChar">
+    <w:name w:val="Comment Subject Char"/>
+    <w:link w:val="CommentSubject"/>
     <w:uiPriority w:val="99"/>
     <w:semiHidden/>
     <w:rsid w:val="00F70B41"/>
@@ -10429,7 +10634,7 @@
   </w:style>
   <w:style w:type="paragraph" w:customStyle="1" w:styleId="TableTitle">
     <w:name w:val="Table Title"/>
-    <w:basedOn w:val="a"/>
+    <w:basedOn w:val="Normal"/>
     <w:rsid w:val="00F70B41"/>
     <w:pPr>
       <w:autoSpaceDE w:val="0"/>
@@ -10447,8 +10652,8 @@
   </w:style>
   <w:style w:type="paragraph" w:customStyle="1" w:styleId="TOCHeading1">
     <w:name w:val="TOC Heading1"/>
-    <w:basedOn w:val="10"/>
-    <w:next w:val="a"/>
+    <w:basedOn w:val="Heading1"/>
+    <w:next w:val="Normal"/>
     <w:uiPriority w:val="39"/>
     <w:semiHidden/>
     <w:unhideWhenUsed/>
@@ -10471,8 +10676,8 @@
   </w:style>
   <w:style w:type="paragraph" w:customStyle="1" w:styleId="TOC11">
     <w:name w:val="TOC 11"/>
-    <w:basedOn w:val="a"/>
-    <w:next w:val="a"/>
+    <w:basedOn w:val="Normal"/>
+    <w:next w:val="Normal"/>
     <w:autoRedefine/>
     <w:uiPriority w:val="39"/>
     <w:unhideWhenUsed/>
@@ -10490,8 +10695,8 @@
   </w:style>
   <w:style w:type="paragraph" w:customStyle="1" w:styleId="TOC21">
     <w:name w:val="TOC 21"/>
-    <w:basedOn w:val="a"/>
-    <w:next w:val="a"/>
+    <w:basedOn w:val="Normal"/>
+    <w:next w:val="Normal"/>
     <w:autoRedefine/>
     <w:uiPriority w:val="39"/>
     <w:unhideWhenUsed/>
@@ -10505,10 +10710,10 @@
       <w:lang w:val="be-BY"/>
     </w:rPr>
   </w:style>
-  <w:style w:type="paragraph" w:styleId="af6">
+  <w:style w:type="paragraph" w:styleId="BodyTextIndent">
     <w:name w:val="Body Text Indent"/>
-    <w:basedOn w:val="a"/>
-    <w:link w:val="af7"/>
+    <w:basedOn w:val="Normal"/>
+    <w:link w:val="BodyTextIndentChar"/>
     <w:rsid w:val="00F70B41"/>
     <w:pPr>
       <w:spacing w:line="240" w:lineRule="auto"/>
@@ -10522,19 +10727,19 @@
       <w:lang w:eastAsia="ru-RU"/>
     </w:rPr>
   </w:style>
-  <w:style w:type="character" w:customStyle="1" w:styleId="af7">
-    <w:name w:val="Основной текст с отступом Знак"/>
-    <w:link w:val="af6"/>
+  <w:style w:type="character" w:customStyle="1" w:styleId="BodyTextIndentChar">
+    <w:name w:val="Body Text Indent Char"/>
+    <w:link w:val="BodyTextIndent"/>
     <w:rsid w:val="00F70B41"/>
     <w:rPr>
       <w:rFonts w:ascii="Times New Roman" w:eastAsia="Times New Roman" w:hAnsi="Times New Roman"/>
       <w:sz w:val="24"/>
     </w:rPr>
   </w:style>
-  <w:style w:type="paragraph" w:styleId="af3">
+  <w:style w:type="paragraph" w:styleId="CommentText">
     <w:name w:val="annotation text"/>
-    <w:basedOn w:val="a"/>
-    <w:link w:val="af8"/>
+    <w:basedOn w:val="Normal"/>
+    <w:link w:val="CommentTextChar1"/>
     <w:uiPriority w:val="99"/>
     <w:semiHidden/>
     <w:unhideWhenUsed/>
@@ -10549,9 +10754,9 @@
       <w:lang w:val="en-US"/>
     </w:rPr>
   </w:style>
-  <w:style w:type="character" w:customStyle="1" w:styleId="af8">
-    <w:name w:val="Текст примечания Знак"/>
-    <w:link w:val="af3"/>
+  <w:style w:type="character" w:customStyle="1" w:styleId="CommentTextChar1">
+    <w:name w:val="Comment Text Char1"/>
+    <w:link w:val="CommentText"/>
     <w:uiPriority w:val="99"/>
     <w:semiHidden/>
     <w:rsid w:val="00F70B41"/>
@@ -10560,11 +10765,11 @@
       <w:lang w:val="en-US" w:eastAsia="en-US"/>
     </w:rPr>
   </w:style>
-  <w:style w:type="paragraph" w:styleId="af5">
+  <w:style w:type="paragraph" w:styleId="CommentSubject">
     <w:name w:val="annotation subject"/>
-    <w:basedOn w:val="af3"/>
-    <w:next w:val="af3"/>
-    <w:link w:val="af4"/>
+    <w:basedOn w:val="CommentText"/>
+    <w:next w:val="CommentText"/>
+    <w:link w:val="CommentSubjectChar"/>
     <w:uiPriority w:val="99"/>
     <w:semiHidden/>
     <w:unhideWhenUsed/>
@@ -10574,7 +10779,7 @@
       <w:bCs/>
     </w:rPr>
   </w:style>
-  <w:style w:type="character" w:customStyle="1" w:styleId="14">
+  <w:style w:type="character" w:customStyle="1" w:styleId="11">
     <w:name w:val="Тема примечания Знак1"/>
     <w:uiPriority w:val="99"/>
     <w:semiHidden/>
@@ -10600,10 +10805,10 @@
       <w:lang w:val="en-US" w:eastAsia="en-US"/>
     </w:rPr>
   </w:style>
-  <w:style w:type="paragraph" w:customStyle="1" w:styleId="af9">
+  <w:style w:type="paragraph" w:customStyle="1" w:styleId="a">
     <w:name w:val="ДипломТекст"/>
-    <w:basedOn w:val="a"/>
-    <w:link w:val="afa"/>
+    <w:basedOn w:val="Normal"/>
+    <w:link w:val="a0"/>
     <w:qFormat/>
     <w:rsid w:val="00F70B41"/>
     <w:pPr>
@@ -10612,9 +10817,9 @@
       <w:jc w:val="both"/>
     </w:pPr>
   </w:style>
-  <w:style w:type="character" w:customStyle="1" w:styleId="afa">
+  <w:style w:type="character" w:customStyle="1" w:styleId="a0">
     <w:name w:val="ДипломТекст Знак"/>
-    <w:link w:val="af9"/>
+    <w:link w:val="a"/>
     <w:rsid w:val="00F70B41"/>
     <w:rPr>
       <w:rFonts w:ascii="Times New Roman" w:eastAsia="Calibri" w:hAnsi="Times New Roman" w:cs="Times New Roman"/>
@@ -10623,7 +10828,7 @@
       <w:lang w:eastAsia="en-US"/>
     </w:rPr>
   </w:style>
-  <w:style w:type="paragraph" w:styleId="afb">
+  <w:style w:type="paragraph" w:styleId="NoSpacing">
     <w:name w:val="No Spacing"/>
     <w:uiPriority w:val="1"/>
     <w:qFormat/>
@@ -10634,10 +10839,10 @@
       <w:lang w:eastAsia="en-US"/>
     </w:rPr>
   </w:style>
-  <w:style w:type="paragraph" w:styleId="afc">
+  <w:style w:type="paragraph" w:styleId="BodyText">
     <w:name w:val="Body Text"/>
-    <w:basedOn w:val="a"/>
-    <w:link w:val="afd"/>
+    <w:basedOn w:val="Normal"/>
+    <w:link w:val="BodyTextChar"/>
     <w:uiPriority w:val="99"/>
     <w:semiHidden/>
     <w:unhideWhenUsed/>
@@ -10651,9 +10856,9 @@
       <w:lang w:val="en-US"/>
     </w:rPr>
   </w:style>
-  <w:style w:type="character" w:customStyle="1" w:styleId="afd">
-    <w:name w:val="Основной текст Знак"/>
-    <w:link w:val="afc"/>
+  <w:style w:type="character" w:customStyle="1" w:styleId="BodyTextChar">
+    <w:name w:val="Body Text Char"/>
+    <w:link w:val="BodyText"/>
     <w:uiPriority w:val="99"/>
     <w:semiHidden/>
     <w:rsid w:val="00F70B41"/>
@@ -10664,7 +10869,7 @@
       <w:lang w:val="en-US" w:eastAsia="en-US"/>
     </w:rPr>
   </w:style>
-  <w:style w:type="character" w:styleId="afe">
+  <w:style w:type="character" w:styleId="Emphasis">
     <w:name w:val="Emphasis"/>
     <w:uiPriority w:val="20"/>
     <w:qFormat/>
@@ -10676,8 +10881,8 @@
   </w:style>
   <w:style w:type="paragraph" w:customStyle="1" w:styleId="1">
     <w:name w:val="Список 1"/>
-    <w:basedOn w:val="a"/>
-    <w:link w:val="15"/>
+    <w:basedOn w:val="Normal"/>
+    <w:link w:val="12"/>
     <w:qFormat/>
     <w:rsid w:val="00627BCA"/>
     <w:pPr>
@@ -10696,7 +10901,7 @@
       <w:szCs w:val="28"/>
     </w:rPr>
   </w:style>
-  <w:style w:type="character" w:customStyle="1" w:styleId="15">
+  <w:style w:type="character" w:customStyle="1" w:styleId="12">
     <w:name w:val="Список 1 Знак"/>
     <w:link w:val="1"/>
     <w:rsid w:val="00627BCA"/>
@@ -10707,7 +10912,7 @@
       <w:lang w:eastAsia="en-US"/>
     </w:rPr>
   </w:style>
-  <w:style w:type="paragraph" w:styleId="aff">
+  <w:style w:type="paragraph" w:styleId="Revision">
     <w:name w:val="Revision"/>
     <w:hidden/>
     <w:uiPriority w:val="99"/>
@@ -10720,10 +10925,10 @@
       <w:lang w:eastAsia="en-US"/>
     </w:rPr>
   </w:style>
-  <w:style w:type="paragraph" w:customStyle="1" w:styleId="aff0">
+  <w:style w:type="paragraph" w:customStyle="1" w:styleId="a1">
     <w:name w:val="Абзац"/>
-    <w:basedOn w:val="a"/>
-    <w:link w:val="aff1"/>
+    <w:basedOn w:val="Normal"/>
+    <w:link w:val="a2"/>
     <w:rsid w:val="00496C60"/>
     <w:pPr>
       <w:spacing w:line="264" w:lineRule="auto"/>
@@ -10736,19 +10941,19 @@
       <w:lang w:eastAsia="ru-RU"/>
     </w:rPr>
   </w:style>
-  <w:style w:type="character" w:customStyle="1" w:styleId="aff1">
+  <w:style w:type="character" w:customStyle="1" w:styleId="a2">
     <w:name w:val="Абзац Знак"/>
-    <w:link w:val="aff0"/>
+    <w:link w:val="a1"/>
     <w:rsid w:val="00496C60"/>
     <w:rPr>
       <w:rFonts w:ascii="Times New Roman" w:eastAsia="Times New Roman" w:hAnsi="Times New Roman"/>
       <w:sz w:val="28"/>
     </w:rPr>
   </w:style>
-  <w:style w:type="paragraph" w:styleId="aff2">
+  <w:style w:type="paragraph" w:styleId="Caption">
     <w:name w:val="caption"/>
-    <w:basedOn w:val="a"/>
-    <w:next w:val="a"/>
+    <w:basedOn w:val="Normal"/>
+    <w:next w:val="Normal"/>
     <w:uiPriority w:val="35"/>
     <w:unhideWhenUsed/>
     <w:qFormat/>
@@ -10766,7 +10971,7 @@
   </w:style>
   <w:style w:type="paragraph" w:customStyle="1" w:styleId="TextBody">
     <w:name w:val="Text Body"/>
-    <w:basedOn w:val="a"/>
+    <w:basedOn w:val="Normal"/>
     <w:rsid w:val="00207212"/>
     <w:pPr>
       <w:suppressAutoHyphens/>
@@ -10779,10 +10984,10 @@
       <w:lang w:eastAsia="zh-CN"/>
     </w:rPr>
   </w:style>
-  <w:style w:type="paragraph" w:styleId="41">
+  <w:style w:type="paragraph" w:styleId="TOC4">
     <w:name w:val="toc 4"/>
-    <w:basedOn w:val="a"/>
-    <w:next w:val="a"/>
+    <w:basedOn w:val="Normal"/>
+    <w:next w:val="Normal"/>
     <w:autoRedefine/>
     <w:uiPriority w:val="39"/>
     <w:unhideWhenUsed/>
@@ -10797,10 +11002,10 @@
       <w:lang w:eastAsia="ru-RU"/>
     </w:rPr>
   </w:style>
-  <w:style w:type="paragraph" w:styleId="51">
+  <w:style w:type="paragraph" w:styleId="TOC5">
     <w:name w:val="toc 5"/>
-    <w:basedOn w:val="a"/>
-    <w:next w:val="a"/>
+    <w:basedOn w:val="Normal"/>
+    <w:next w:val="Normal"/>
     <w:autoRedefine/>
     <w:uiPriority w:val="39"/>
     <w:unhideWhenUsed/>
@@ -10815,10 +11020,10 @@
       <w:lang w:eastAsia="ru-RU"/>
     </w:rPr>
   </w:style>
-  <w:style w:type="paragraph" w:styleId="61">
+  <w:style w:type="paragraph" w:styleId="TOC6">
     <w:name w:val="toc 6"/>
-    <w:basedOn w:val="a"/>
-    <w:next w:val="a"/>
+    <w:basedOn w:val="Normal"/>
+    <w:next w:val="Normal"/>
     <w:autoRedefine/>
     <w:uiPriority w:val="39"/>
     <w:unhideWhenUsed/>
@@ -10833,10 +11038,10 @@
       <w:lang w:eastAsia="ru-RU"/>
     </w:rPr>
   </w:style>
-  <w:style w:type="paragraph" w:styleId="71">
+  <w:style w:type="paragraph" w:styleId="TOC7">
     <w:name w:val="toc 7"/>
-    <w:basedOn w:val="a"/>
-    <w:next w:val="a"/>
+    <w:basedOn w:val="Normal"/>
+    <w:next w:val="Normal"/>
     <w:autoRedefine/>
     <w:uiPriority w:val="39"/>
     <w:unhideWhenUsed/>
@@ -10851,10 +11056,10 @@
       <w:lang w:eastAsia="ru-RU"/>
     </w:rPr>
   </w:style>
-  <w:style w:type="paragraph" w:styleId="81">
+  <w:style w:type="paragraph" w:styleId="TOC8">
     <w:name w:val="toc 8"/>
-    <w:basedOn w:val="a"/>
-    <w:next w:val="a"/>
+    <w:basedOn w:val="Normal"/>
+    <w:next w:val="Normal"/>
     <w:autoRedefine/>
     <w:uiPriority w:val="39"/>
     <w:unhideWhenUsed/>
@@ -10869,10 +11074,10 @@
       <w:lang w:eastAsia="ru-RU"/>
     </w:rPr>
   </w:style>
-  <w:style w:type="paragraph" w:styleId="91">
+  <w:style w:type="paragraph" w:styleId="TOC9">
     <w:name w:val="toc 9"/>
-    <w:basedOn w:val="a"/>
-    <w:next w:val="a"/>
+    <w:basedOn w:val="Normal"/>
+    <w:next w:val="Normal"/>
     <w:autoRedefine/>
     <w:uiPriority w:val="39"/>
     <w:unhideWhenUsed/>
@@ -11189,7 +11394,7 @@
 </file>
 
 <file path=customXml/itemProps1.xml><?xml version="1.0" encoding="utf-8"?>
-<ds:datastoreItem xmlns:ds="http://schemas.openxmlformats.org/officeDocument/2006/customXml" ds:itemID="{06E3EB5F-8D2C-4C6B-822B-9ACD6EEDA24C}">
+<ds:datastoreItem xmlns:ds="http://schemas.openxmlformats.org/officeDocument/2006/customXml" ds:itemID="{075E0FB2-4F59-5B4E-AE91-3C3A56B885B7}">
   <ds:schemaRefs>
     <ds:schemaRef ds:uri="http://schemas.openxmlformats.org/officeDocument/2006/bibliography"/>
   </ds:schemaRefs>

</xml_diff>